<commit_message>
Last Commit for UTS
</commit_message>
<xml_diff>
--- a/UTS PBO.docx
+++ b/UTS PBO.docx
@@ -451,7 +451,24 @@
           <w:szCs w:val="24"/>
           <w:lang w:val="id-ID"/>
         </w:rPr>
-        <w:t>Latar Belakang......................................................................................................................</w:t>
+        <w:t>Latar Belakang.</w:t>
+      </w:r>
+      <w:r>
+        <w:rPr>
+          <w:rFonts w:ascii="Times New Roman" w:hAnsi="Times New Roman" w:cs="Times New Roman"/>
+          <w:sz w:val="24"/>
+          <w:szCs w:val="24"/>
+        </w:rPr>
+        <w:t>.</w:t>
+      </w:r>
+      <w:r>
+        <w:rPr>
+          <w:rFonts w:ascii="Times New Roman" w:hAnsi="Times New Roman" w:cs="Times New Roman"/>
+          <w:sz w:val="24"/>
+          <w:szCs w:val="24"/>
+          <w:lang w:val="id-ID"/>
+        </w:rPr>
+        <w:t>...............................................................................................................</w:t>
       </w:r>
     </w:p>
     <w:p>
@@ -502,7 +519,7 @@
           <w:szCs w:val="24"/>
           <w:lang w:val="id-ID"/>
         </w:rPr>
-        <w:t>............................................................................................................</w:t>
+        <w:t>.......................................................................................................</w:t>
       </w:r>
     </w:p>
     <w:p>
@@ -528,7 +545,7 @@
           <w:szCs w:val="24"/>
           <w:lang w:val="id-ID"/>
         </w:rPr>
-        <w:t>Tujuan....................................................................................................................................</w:t>
+        <w:t>Tujuan...............................................................................................................................</w:t>
       </w:r>
     </w:p>
     <w:p>
@@ -562,7 +579,7 @@
           <w:szCs w:val="24"/>
           <w:lang w:val="id-ID"/>
         </w:rPr>
-        <w:t>...............................................................................................................</w:t>
+        <w:t>..........................................................................................................</w:t>
       </w:r>
     </w:p>
     <w:p>
@@ -926,6 +943,30 @@
     <w:p>
       <w:pPr>
         <w:spacing w:line="360" w:lineRule="auto"/>
+        <w:rPr>
+          <w:rFonts w:ascii="Times New Roman" w:hAnsi="Times New Roman" w:cs="Times New Roman"/>
+          <w:b/>
+          <w:bCs/>
+          <w:sz w:val="24"/>
+          <w:szCs w:val="24"/>
+        </w:rPr>
+      </w:pPr>
+    </w:p>
+    <w:p>
+      <w:pPr>
+        <w:spacing w:line="360" w:lineRule="auto"/>
+        <w:rPr>
+          <w:rFonts w:ascii="Times New Roman" w:hAnsi="Times New Roman" w:cs="Times New Roman"/>
+          <w:b/>
+          <w:bCs/>
+          <w:sz w:val="24"/>
+          <w:szCs w:val="24"/>
+        </w:rPr>
+      </w:pPr>
+    </w:p>
+    <w:p>
+      <w:pPr>
+        <w:spacing w:line="360" w:lineRule="auto"/>
         <w:jc w:val="center"/>
         <w:rPr>
           <w:rFonts w:ascii="Times New Roman" w:hAnsi="Times New Roman" w:cs="Times New Roman"/>
@@ -1006,6 +1047,7 @@
           <w:sz w:val="24"/>
           <w:szCs w:val="22"/>
         </w:rPr>
+        <w:lastRenderedPageBreak/>
         <w:t>B</w:t>
       </w:r>
       <w:r>
@@ -1231,8 +1273,16 @@
           <w:sz w:val="24"/>
           <w:szCs w:val="24"/>
         </w:rPr>
+        <w:t xml:space="preserve">Pemanfaatan media dalam proses pembelajaran memegang peranan penting dalama proses belajar. Media pembelajaran ini berisi materi-materi yang tujuannya dapat memudahkan pengguna untuk memahami materi yang disajikan[3]. Salah satu media yang dapat </w:t>
+      </w:r>
+      <w:r>
+        <w:rPr>
+          <w:rFonts w:ascii="Times New Roman" w:hAnsi="Times New Roman" w:cs="Times New Roman"/>
+          <w:sz w:val="24"/>
+          <w:szCs w:val="24"/>
+        </w:rPr>
         <w:lastRenderedPageBreak/>
-        <w:t>Pemanfaatan media dalam proses pembelajaran memegang peranan penting dalama proses belajar. Media pembelajaran ini berisi materi-materi yang tujuannya dapat memudahkan pengguna untuk memahami materi yang disajikan[3]. Salah satu media yang dapat dimanfaatkan untuk pembelajaran tajwid adalah Web Interaktif, dalam web ini kita dapat meningkatkan minat belajar tajwid dengan cara membungkus pembelajaran tajwid ini dengan cara yang menarik di dalam sebuah website, seperti dengan menonton video, menjawab kuis, dan dll.</w:t>
+        <w:t>dimanfaatkan untuk pembelajaran tajwid adalah Web Interaktif, dalam web ini kita dapat meningkatkan minat belajar tajwid dengan cara membungkus pembelajaran tajwid ini dengan cara yang menarik di dalam sebuah website, seperti dengan menonton video, menjawab kuis, dan dll.</w:t>
       </w:r>
     </w:p>
     <w:p>
@@ -1551,7 +1601,6 @@
           <w:rStyle w:val="fontstyle01"/>
           <w:rFonts w:ascii="Times New Roman" w:hAnsi="Times New Roman" w:cs="Times New Roman"/>
         </w:rPr>
-        <w:lastRenderedPageBreak/>
         <w:t>Penciptaan daya tarik ini agaknya masih menjadi masalah besar, lantaran</w:t>
       </w:r>
       <w:r>
@@ -2479,17 +2528,7 @@
           <w:szCs w:val="24"/>
           <w:lang w:val="id-ID"/>
         </w:rPr>
-        <w:t xml:space="preserve"> dan </w:t>
-      </w:r>
-      <w:r>
-        <w:rPr>
-          <w:rFonts w:ascii="Times New Roman" w:hAnsi="Times New Roman" w:cs="Times New Roman"/>
-          <w:sz w:val="24"/>
-          <w:szCs w:val="24"/>
-          <w:lang w:val="id-ID"/>
-        </w:rPr>
-        <w:lastRenderedPageBreak/>
-        <w:t>juga aplikasi ini dirancang sedemikian rupa supaya lebih mudah dipahami oleh orang-tua dan menarik bagi anak-anak.</w:t>
+        <w:t xml:space="preserve"> dan juga aplikasi ini dirancang sedemikian rupa supaya lebih mudah dipahami oleh orang-tua dan menarik bagi anak-anak.</w:t>
       </w:r>
     </w:p>
     <w:p>
@@ -3291,6 +3330,22 @@
     <w:p>
       <w:pPr>
         <w:spacing w:line="360" w:lineRule="auto"/>
+        <w:rPr>
+          <w:rFonts w:ascii="Times New Roman" w:hAnsi="Times New Roman" w:cs="Times New Roman"/>
+          <w:b/>
+          <w:bCs/>
+          <w:i/>
+          <w:iCs/>
+          <w:sz w:val="24"/>
+          <w:szCs w:val="24"/>
+          <w:u w:val="single"/>
+          <w:lang w:val="id-ID"/>
+        </w:rPr>
+      </w:pPr>
+    </w:p>
+    <w:p>
+      <w:pPr>
+        <w:spacing w:line="360" w:lineRule="auto"/>
         <w:jc w:val="center"/>
         <w:rPr>
           <w:rFonts w:ascii="Times New Roman" w:hAnsi="Times New Roman" w:cs="Times New Roman"/>
@@ -4336,6 +4391,7 @@
           <w:rFonts w:ascii="Times New Roman" w:hAnsi="Times New Roman" w:cs="Times New Roman"/>
           <w:sz w:val="24"/>
           <w:szCs w:val="24"/>
+          <w:lang w:val="id-ID"/>
         </w:rPr>
       </w:pPr>
     </w:p>
@@ -4371,23 +4427,17 @@
           <w:rFonts w:ascii="Times New Roman" w:hAnsi="Times New Roman" w:cs="Times New Roman"/>
           <w:b/>
           <w:bCs/>
-          <w:i/>
-          <w:iCs/>
-          <w:sz w:val="24"/>
-          <w:szCs w:val="24"/>
-          <w:u w:val="single"/>
-        </w:rPr>
-      </w:pPr>
-      <w:r>
-        <w:rPr>
-          <w:rFonts w:ascii="Times New Roman" w:hAnsi="Times New Roman" w:cs="Times New Roman"/>
-          <w:b/>
-          <w:bCs/>
-          <w:i/>
-          <w:iCs/>
-          <w:sz w:val="24"/>
-          <w:szCs w:val="24"/>
-          <w:u w:val="single"/>
+          <w:sz w:val="24"/>
+          <w:szCs w:val="24"/>
+        </w:rPr>
+      </w:pPr>
+      <w:r>
+        <w:rPr>
+          <w:rFonts w:ascii="Times New Roman" w:hAnsi="Times New Roman" w:cs="Times New Roman"/>
+          <w:b/>
+          <w:bCs/>
+          <w:sz w:val="24"/>
+          <w:szCs w:val="24"/>
           <w:lang w:val="id-ID"/>
         </w:rPr>
         <w:lastRenderedPageBreak/>
@@ -4398,11 +4448,8 @@
           <w:rFonts w:ascii="Times New Roman" w:hAnsi="Times New Roman" w:cs="Times New Roman"/>
           <w:b/>
           <w:bCs/>
-          <w:i/>
-          <w:iCs/>
-          <w:sz w:val="24"/>
-          <w:szCs w:val="24"/>
-          <w:u w:val="single"/>
+          <w:sz w:val="24"/>
+          <w:szCs w:val="24"/>
         </w:rPr>
         <w:t>K</w:t>
       </w:r>
@@ -4411,11 +4458,8 @@
           <w:rFonts w:ascii="Times New Roman" w:hAnsi="Times New Roman" w:cs="Times New Roman"/>
           <w:b/>
           <w:bCs/>
-          <w:i/>
-          <w:iCs/>
-          <w:sz w:val="24"/>
-          <w:szCs w:val="24"/>
-          <w:u w:val="single"/>
+          <w:sz w:val="24"/>
+          <w:szCs w:val="24"/>
           <w:lang w:val="id-ID"/>
         </w:rPr>
         <w:t>ajian Hasil Penelitian</w:t>
@@ -4425,11 +4469,8 @@
           <w:rFonts w:ascii="Times New Roman" w:hAnsi="Times New Roman" w:cs="Times New Roman"/>
           <w:b/>
           <w:bCs/>
-          <w:i/>
-          <w:iCs/>
-          <w:sz w:val="24"/>
-          <w:szCs w:val="24"/>
-          <w:u w:val="single"/>
+          <w:sz w:val="24"/>
+          <w:szCs w:val="24"/>
         </w:rPr>
         <w:t xml:space="preserve"> Terdahulu</w:t>
       </w:r>
@@ -4451,1629 +4492,27 @@
           <w:szCs w:val="24"/>
           <w:lang w:val="id-ID"/>
         </w:rPr>
-        <w:t xml:space="preserve">Kajian hasil penelitian dari aplikasi web tajwid melibatkan analisis dan interpretasi temuan </w:t>
-      </w:r>
-      <w:r>
-        <w:rPr>
-          <w:rFonts w:ascii="Times New Roman" w:hAnsi="Times New Roman" w:cs="Times New Roman"/>
-          <w:sz w:val="24"/>
-          <w:szCs w:val="24"/>
-          <w:lang w:val="id-ID"/>
-        </w:rPr>
-        <w:t>penelitian untuk mengidentifikasi dampak, implikasi, dan kontribusi penelitian terhadap bidang segalanya terutama pada bidang pendidikan agama maupun sosial</w:t>
-      </w:r>
-    </w:p>
-    <w:p>
-      <w:pPr>
-        <w:spacing w:line="360" w:lineRule="auto"/>
-        <w:rPr>
-          <w:rFonts w:ascii="Times New Roman" w:hAnsi="Times New Roman" w:cs="Times New Roman"/>
-          <w:sz w:val="24"/>
-          <w:szCs w:val="24"/>
-          <w:lang w:val="id-ID"/>
-        </w:rPr>
-      </w:pPr>
-    </w:p>
-    <w:p>
-      <w:pPr>
-        <w:spacing w:line="360" w:lineRule="auto"/>
-        <w:rPr>
-          <w:rFonts w:ascii="Times New Roman" w:hAnsi="Times New Roman" w:cs="Times New Roman"/>
-          <w:b/>
-          <w:bCs/>
-          <w:sz w:val="24"/>
-          <w:szCs w:val="24"/>
-        </w:rPr>
-      </w:pPr>
-      <w:r>
-        <w:rPr>
-          <w:rFonts w:ascii="Times New Roman" w:hAnsi="Times New Roman" w:cs="Times New Roman"/>
-          <w:b/>
-          <w:bCs/>
-          <w:sz w:val="24"/>
-          <w:szCs w:val="24"/>
-        </w:rPr>
-        <w:t>Kesimpulan</w:t>
-      </w:r>
-    </w:p>
-    <w:p>
-      <w:pPr>
-        <w:spacing w:line="360" w:lineRule="auto"/>
-        <w:rPr>
-          <w:rFonts w:ascii="Times New Roman" w:hAnsi="Times New Roman" w:cs="Times New Roman"/>
-          <w:sz w:val="24"/>
-          <w:szCs w:val="24"/>
-          <w:lang w:val="id-ID"/>
-        </w:rPr>
-      </w:pPr>
-      <w:r>
-        <w:rPr>
-          <w:rFonts w:ascii="Times New Roman" w:hAnsi="Times New Roman" w:cs="Times New Roman"/>
-          <w:sz w:val="24"/>
-          <w:szCs w:val="24"/>
-          <w:lang w:val="id-ID"/>
-        </w:rPr>
-        <w:t>Kajian hasil penelitian dari aplikasi web tajwid melibatkan analisis dan interpretasi temuan penelitian untuk mengidentifikasi dampak, implikasi, dan kontribusi penelitian terhadap bidang segalanya terutama pada bidang pendidikan agama maupun sosial.</w:t>
-      </w:r>
-    </w:p>
-    <w:p>
-      <w:pPr>
-        <w:spacing w:line="360" w:lineRule="auto"/>
-        <w:rPr>
-          <w:rFonts w:ascii="Times New Roman" w:hAnsi="Times New Roman" w:cs="Times New Roman"/>
-          <w:sz w:val="24"/>
-          <w:szCs w:val="24"/>
-          <w:lang w:val="id-ID"/>
-        </w:rPr>
-      </w:pPr>
-    </w:p>
-    <w:p>
-      <w:pPr>
-        <w:spacing w:line="360" w:lineRule="auto"/>
-        <w:jc w:val="center"/>
-        <w:rPr>
-          <w:rFonts w:ascii="Times New Roman" w:hAnsi="Times New Roman" w:cs="Times New Roman"/>
-          <w:b/>
-          <w:bCs/>
-          <w:sz w:val="24"/>
-          <w:szCs w:val="24"/>
-          <w:lang w:val="id-ID"/>
-        </w:rPr>
-      </w:pPr>
-    </w:p>
-    <w:p>
-      <w:pPr>
-        <w:spacing w:line="360" w:lineRule="auto"/>
-        <w:rPr>
-          <w:rFonts w:ascii="Times New Roman" w:hAnsi="Times New Roman" w:cs="Times New Roman"/>
-          <w:b/>
-          <w:bCs/>
-          <w:sz w:val="24"/>
-          <w:szCs w:val="24"/>
-          <w:lang w:val="id-ID"/>
-        </w:rPr>
-      </w:pPr>
-    </w:p>
-    <w:p>
-      <w:pPr>
-        <w:spacing w:line="360" w:lineRule="auto"/>
-        <w:rPr>
-          <w:rFonts w:ascii="Times New Roman" w:hAnsi="Times New Roman" w:cs="Times New Roman"/>
-          <w:b/>
-          <w:bCs/>
-          <w:sz w:val="24"/>
-          <w:szCs w:val="24"/>
-          <w:lang w:val="id-ID"/>
-        </w:rPr>
-      </w:pPr>
-    </w:p>
-    <w:p>
-      <w:pPr>
-        <w:spacing w:line="360" w:lineRule="auto"/>
-        <w:rPr>
-          <w:rFonts w:ascii="Times New Roman" w:hAnsi="Times New Roman" w:cs="Times New Roman"/>
-          <w:b/>
-          <w:bCs/>
-          <w:sz w:val="24"/>
-          <w:szCs w:val="24"/>
-          <w:lang w:val="id-ID"/>
-        </w:rPr>
-      </w:pPr>
-    </w:p>
-    <w:p>
-      <w:pPr>
-        <w:spacing w:line="360" w:lineRule="auto"/>
-        <w:rPr>
-          <w:rFonts w:ascii="Times New Roman" w:hAnsi="Times New Roman" w:cs="Times New Roman"/>
-          <w:b/>
-          <w:bCs/>
-          <w:sz w:val="24"/>
-          <w:szCs w:val="24"/>
-          <w:lang w:val="id-ID"/>
-        </w:rPr>
-      </w:pPr>
-    </w:p>
-    <w:p>
-      <w:pPr>
-        <w:spacing w:line="360" w:lineRule="auto"/>
-        <w:rPr>
-          <w:rFonts w:ascii="Times New Roman" w:hAnsi="Times New Roman" w:cs="Times New Roman"/>
-          <w:b/>
-          <w:bCs/>
-          <w:sz w:val="24"/>
-          <w:szCs w:val="24"/>
-          <w:lang w:val="id-ID"/>
-        </w:rPr>
-      </w:pPr>
-    </w:p>
-    <w:p>
-      <w:pPr>
-        <w:spacing w:line="360" w:lineRule="auto"/>
-        <w:rPr>
-          <w:rFonts w:ascii="Times New Roman" w:hAnsi="Times New Roman" w:cs="Times New Roman"/>
-          <w:b/>
-          <w:bCs/>
-          <w:sz w:val="24"/>
-          <w:szCs w:val="24"/>
-          <w:lang w:val="id-ID"/>
-        </w:rPr>
-      </w:pPr>
-    </w:p>
-    <w:p>
-      <w:pPr>
-        <w:spacing w:line="360" w:lineRule="auto"/>
-        <w:rPr>
-          <w:rFonts w:ascii="Times New Roman" w:hAnsi="Times New Roman" w:cs="Times New Roman"/>
-          <w:b/>
-          <w:bCs/>
-          <w:sz w:val="24"/>
-          <w:szCs w:val="24"/>
-          <w:lang w:val="id-ID"/>
-        </w:rPr>
-      </w:pPr>
-    </w:p>
-    <w:p>
-      <w:pPr>
-        <w:spacing w:line="360" w:lineRule="auto"/>
-        <w:rPr>
-          <w:rFonts w:ascii="Times New Roman" w:hAnsi="Times New Roman" w:cs="Times New Roman"/>
-          <w:b/>
-          <w:bCs/>
-          <w:sz w:val="24"/>
-          <w:szCs w:val="24"/>
-          <w:lang w:val="id-ID"/>
-        </w:rPr>
-      </w:pPr>
-    </w:p>
-    <w:p>
-      <w:pPr>
-        <w:spacing w:line="360" w:lineRule="auto"/>
-        <w:rPr>
-          <w:rFonts w:ascii="Times New Roman" w:hAnsi="Times New Roman" w:cs="Times New Roman"/>
-          <w:b/>
-          <w:bCs/>
-          <w:sz w:val="24"/>
-          <w:szCs w:val="24"/>
-          <w:lang w:val="id-ID"/>
-        </w:rPr>
-      </w:pPr>
-    </w:p>
-    <w:p>
-      <w:pPr>
-        <w:spacing w:line="360" w:lineRule="auto"/>
-        <w:rPr>
-          <w:rFonts w:ascii="Times New Roman" w:hAnsi="Times New Roman" w:cs="Times New Roman"/>
-          <w:b/>
-          <w:bCs/>
-          <w:sz w:val="24"/>
-          <w:szCs w:val="24"/>
-          <w:lang w:val="id-ID"/>
-        </w:rPr>
-      </w:pPr>
-    </w:p>
-    <w:p>
-      <w:pPr>
-        <w:spacing w:line="360" w:lineRule="auto"/>
-        <w:rPr>
-          <w:rFonts w:ascii="Times New Roman" w:hAnsi="Times New Roman" w:cs="Times New Roman"/>
-          <w:b/>
-          <w:bCs/>
-          <w:sz w:val="24"/>
-          <w:szCs w:val="24"/>
-          <w:lang w:val="id-ID"/>
-        </w:rPr>
-      </w:pPr>
-    </w:p>
-    <w:p>
-      <w:pPr>
-        <w:spacing w:line="360" w:lineRule="auto"/>
-        <w:rPr>
-          <w:rFonts w:ascii="Times New Roman" w:hAnsi="Times New Roman" w:cs="Times New Roman"/>
-          <w:b/>
-          <w:bCs/>
-          <w:sz w:val="24"/>
-          <w:szCs w:val="24"/>
-        </w:rPr>
-      </w:pPr>
-    </w:p>
-    <w:p>
-      <w:pPr>
-        <w:spacing w:line="360" w:lineRule="auto"/>
-        <w:rPr>
-          <w:rFonts w:ascii="Times New Roman" w:hAnsi="Times New Roman" w:cs="Times New Roman"/>
-          <w:b/>
-          <w:bCs/>
-          <w:sz w:val="24"/>
-          <w:szCs w:val="24"/>
-        </w:rPr>
-      </w:pPr>
-    </w:p>
-    <w:p>
-      <w:pPr>
-        <w:spacing w:line="360" w:lineRule="auto"/>
-        <w:rPr>
-          <w:rFonts w:ascii="Times New Roman" w:hAnsi="Times New Roman" w:cs="Times New Roman"/>
-          <w:b/>
-          <w:bCs/>
-          <w:sz w:val="24"/>
-          <w:szCs w:val="24"/>
-          <w:lang w:val="id-ID"/>
-        </w:rPr>
-      </w:pPr>
-    </w:p>
-    <w:p>
-      <w:pPr>
-        <w:spacing w:line="360" w:lineRule="auto"/>
-        <w:jc w:val="center"/>
-        <w:rPr>
-          <w:rFonts w:ascii="Times New Roman" w:hAnsi="Times New Roman" w:cs="Times New Roman"/>
-          <w:b/>
-          <w:bCs/>
-          <w:sz w:val="28"/>
-          <w:szCs w:val="28"/>
-          <w:lang w:val="id-ID"/>
-        </w:rPr>
-      </w:pPr>
-      <w:r>
-        <w:rPr>
-          <w:rFonts w:ascii="Times New Roman" w:hAnsi="Times New Roman" w:cs="Times New Roman"/>
-          <w:b/>
-          <w:bCs/>
-          <w:sz w:val="28"/>
-          <w:szCs w:val="28"/>
-          <w:lang w:val="id-ID"/>
-        </w:rPr>
-        <w:lastRenderedPageBreak/>
-        <w:t>BAB III : Metodologi penelitian</w:t>
-      </w:r>
-    </w:p>
-    <w:p>
-      <w:pPr>
-        <w:spacing w:line="360" w:lineRule="auto"/>
-        <w:rPr>
-          <w:rFonts w:ascii="Times New Roman" w:hAnsi="Times New Roman" w:cs="Times New Roman"/>
-          <w:b/>
-          <w:bCs/>
-          <w:sz w:val="28"/>
-          <w:szCs w:val="28"/>
-          <w:lang w:val="id-ID"/>
-        </w:rPr>
-      </w:pPr>
-      <w:r>
-        <w:rPr>
-          <w:rFonts w:ascii="Times New Roman" w:hAnsi="Times New Roman" w:cs="Times New Roman"/>
-          <w:b/>
-          <w:bCs/>
-          <w:sz w:val="28"/>
-          <w:szCs w:val="28"/>
-          <w:lang w:val="id-ID"/>
-        </w:rPr>
-        <w:t>3.1 Metode Penelitian</w:t>
-      </w:r>
-    </w:p>
-    <w:p>
-      <w:pPr>
-        <w:spacing w:line="360" w:lineRule="auto"/>
-        <w:rPr>
-          <w:rFonts w:ascii="Times New Roman" w:hAnsi="Times New Roman" w:cs="Times New Roman"/>
-          <w:sz w:val="24"/>
-          <w:szCs w:val="24"/>
-        </w:rPr>
-      </w:pPr>
-      <w:r>
-        <w:rPr>
-          <w:rFonts w:ascii="Times New Roman" w:hAnsi="Times New Roman" w:cs="Times New Roman"/>
-          <w:sz w:val="24"/>
-          <w:szCs w:val="24"/>
-        </w:rPr>
-        <w:t>Dalam bab ini, kami akan menjelaskan rincian metode penelitian yang akan kami gunakan untuk mengembangkan situs pembelajaran tajwid menggunakan Metode Rapid Application Development (RAD). Metode RAD dipilih untuk memungkinkan pengembangan situs dengan proses yang cepat, iteratif, dan berfokus pada interaksi aktif dengan pengguna.</w:t>
-      </w:r>
-    </w:p>
-    <w:p>
-      <w:pPr>
-        <w:spacing w:line="360" w:lineRule="auto"/>
-        <w:rPr>
-          <w:rFonts w:ascii="Times New Roman" w:hAnsi="Times New Roman" w:cs="Times New Roman"/>
-          <w:sz w:val="24"/>
-          <w:szCs w:val="24"/>
-        </w:rPr>
-      </w:pPr>
-      <w:r>
-        <w:rPr>
-          <w:rFonts w:ascii="Times New Roman" w:hAnsi="Times New Roman" w:cs="Times New Roman"/>
-          <w:sz w:val="24"/>
-          <w:szCs w:val="24"/>
-        </w:rPr>
-        <w:t>Metode RAD adalah pendekatan pengembangan perangkat lunak yang mengedepankan iterasi cepat dalam merancang dan mengembangkan solusi teknologi. Metode ini cocok untuk proyek-proyek dengan batasan waktu yang ketat dan memerlukan interaksi yang erat dengan pengguna dalam setiap tahapan pengembangan.</w:t>
-      </w:r>
-    </w:p>
-    <w:p>
-      <w:pPr>
-        <w:spacing w:line="360" w:lineRule="auto"/>
-        <w:rPr>
-          <w:rFonts w:ascii="Times New Roman" w:hAnsi="Times New Roman" w:cs="Times New Roman"/>
-          <w:sz w:val="24"/>
-          <w:szCs w:val="24"/>
-        </w:rPr>
-      </w:pPr>
-    </w:p>
-    <w:p>
-      <w:pPr>
-        <w:spacing w:line="360" w:lineRule="auto"/>
-        <w:rPr>
-          <w:rFonts w:ascii="Times New Roman" w:hAnsi="Times New Roman" w:cs="Times New Roman"/>
-          <w:b/>
-          <w:bCs/>
-          <w:sz w:val="24"/>
-          <w:szCs w:val="24"/>
-        </w:rPr>
-      </w:pPr>
-      <w:r>
-        <w:rPr>
-          <w:rFonts w:ascii="Times New Roman" w:hAnsi="Times New Roman" w:cs="Times New Roman"/>
-          <w:b/>
-          <w:bCs/>
-          <w:sz w:val="24"/>
-          <w:szCs w:val="24"/>
-        </w:rPr>
-        <w:t>Tahapan Pengembangan dengan Metode RAD</w:t>
-      </w:r>
-    </w:p>
-    <w:p>
-      <w:pPr>
-        <w:spacing w:line="360" w:lineRule="auto"/>
-        <w:rPr>
-          <w:rFonts w:ascii="Times New Roman" w:hAnsi="Times New Roman" w:cs="Times New Roman"/>
-          <w:sz w:val="24"/>
-          <w:szCs w:val="24"/>
-        </w:rPr>
-      </w:pPr>
-      <w:r>
-        <w:rPr>
-          <w:rFonts w:ascii="Times New Roman" w:hAnsi="Times New Roman" w:cs="Times New Roman"/>
-          <w:sz w:val="24"/>
-          <w:szCs w:val="24"/>
-        </w:rPr>
-        <w:t xml:space="preserve">Kami akan </w:t>
-      </w:r>
-      <w:r>
-        <w:rPr>
-          <w:rFonts w:ascii="Times New Roman" w:hAnsi="Times New Roman" w:cs="Times New Roman"/>
-          <w:sz w:val="24"/>
-          <w:szCs w:val="24"/>
-        </w:rPr>
-        <w:t xml:space="preserve">menggunakan </w:t>
-      </w:r>
-      <w:r>
-        <w:rPr>
-          <w:rFonts w:ascii="Times New Roman" w:hAnsi="Times New Roman" w:cs="Times New Roman"/>
-          <w:sz w:val="24"/>
-          <w:szCs w:val="24"/>
-        </w:rPr>
-        <w:t>Metode RAD dalam tiga tahapan utama: Analisis Kebutuhan, Perancangan, dan Implementasi. Pendekatan ini memungkinkan kami untuk menghasilkan hasil yang fungsional dan teruji dalam waktu yang relatif singkat.</w:t>
-      </w:r>
-    </w:p>
-    <w:p>
-      <w:pPr>
-        <w:spacing w:line="360" w:lineRule="auto"/>
-        <w:rPr>
-          <w:rFonts w:ascii="Times New Roman" w:hAnsi="Times New Roman" w:cs="Times New Roman"/>
-          <w:sz w:val="24"/>
-          <w:szCs w:val="24"/>
-        </w:rPr>
-      </w:pPr>
-    </w:p>
-    <w:p>
-      <w:pPr>
-        <w:spacing w:line="360" w:lineRule="auto"/>
-        <w:rPr>
-          <w:rFonts w:ascii="Times New Roman" w:hAnsi="Times New Roman" w:cs="Times New Roman"/>
-          <w:sz w:val="24"/>
-          <w:szCs w:val="24"/>
-        </w:rPr>
-      </w:pPr>
-      <w:r>
-        <w:rPr>
-          <w:rFonts w:ascii="Times New Roman" w:hAnsi="Times New Roman" w:cs="Times New Roman"/>
-          <w:b/>
-          <w:bCs/>
-          <w:sz w:val="24"/>
-          <w:szCs w:val="24"/>
-        </w:rPr>
-        <w:t xml:space="preserve">Tahap </w:t>
-      </w:r>
-      <w:r>
-        <w:rPr>
-          <w:rFonts w:ascii="Times New Roman" w:hAnsi="Times New Roman" w:cs="Times New Roman"/>
-          <w:b/>
-          <w:bCs/>
-          <w:sz w:val="24"/>
-          <w:szCs w:val="24"/>
-        </w:rPr>
-        <w:t>1: Analisis Kebutuhan</w:t>
-      </w:r>
-    </w:p>
-    <w:p>
-      <w:pPr>
-        <w:spacing w:line="360" w:lineRule="auto"/>
-        <w:rPr>
-          <w:rFonts w:ascii="Times New Roman" w:hAnsi="Times New Roman" w:cs="Times New Roman"/>
-          <w:sz w:val="24"/>
-          <w:szCs w:val="24"/>
-        </w:rPr>
-      </w:pPr>
-      <w:r>
-        <w:rPr>
-          <w:rFonts w:ascii="Times New Roman" w:hAnsi="Times New Roman" w:cs="Times New Roman"/>
-          <w:sz w:val="24"/>
-          <w:szCs w:val="24"/>
-        </w:rPr>
-        <w:t>Tahap pertama dalam Metode RAD adalah Analisis Kebutuhan. Kami akan mengidentifikasi dan menganalisis kebutuhan pengguna terkait situs pembelajaran tajwid. Ini melibatkan interaksi dengan ahli tajwid dan potensial pengguna, seperti mahasiswa dan pengajar</w:t>
-      </w:r>
-      <w:r>
-        <w:rPr>
-          <w:rFonts w:ascii="Times New Roman" w:hAnsi="Times New Roman" w:cs="Times New Roman"/>
-          <w:sz w:val="24"/>
-          <w:szCs w:val="24"/>
-        </w:rPr>
-        <w:t>/ustadz</w:t>
-      </w:r>
-      <w:r>
-        <w:rPr>
-          <w:rFonts w:ascii="Times New Roman" w:hAnsi="Times New Roman" w:cs="Times New Roman"/>
-          <w:sz w:val="24"/>
-          <w:szCs w:val="24"/>
-        </w:rPr>
-        <w:t>, untuk mengumpulkan persyaratan utama situs. Kami akan merinci fitur yang diperlukan, tampilan antarmuka, serta konten yang relevan dengan pembelajaran tajwid.</w:t>
-      </w:r>
-    </w:p>
-    <w:p>
-      <w:pPr>
-        <w:spacing w:line="360" w:lineRule="auto"/>
-        <w:rPr>
-          <w:rFonts w:ascii="Times New Roman" w:hAnsi="Times New Roman" w:cs="Times New Roman"/>
-          <w:sz w:val="24"/>
-          <w:szCs w:val="24"/>
-        </w:rPr>
-      </w:pPr>
-    </w:p>
-    <w:p>
-      <w:pPr>
-        <w:spacing w:line="360" w:lineRule="auto"/>
-        <w:rPr>
-          <w:rFonts w:ascii="Times New Roman" w:hAnsi="Times New Roman" w:cs="Times New Roman"/>
-          <w:sz w:val="24"/>
-          <w:szCs w:val="24"/>
-        </w:rPr>
-      </w:pPr>
-      <w:r>
-        <w:rPr>
-          <w:rFonts w:ascii="Times New Roman" w:hAnsi="Times New Roman" w:cs="Times New Roman"/>
-          <w:b/>
-          <w:bCs/>
-          <w:sz w:val="24"/>
-          <w:szCs w:val="24"/>
-        </w:rPr>
-        <w:t>Tahap 2</w:t>
-      </w:r>
-      <w:r>
-        <w:rPr>
-          <w:rFonts w:ascii="Times New Roman" w:hAnsi="Times New Roman" w:cs="Times New Roman"/>
-          <w:b/>
-          <w:bCs/>
-          <w:sz w:val="24"/>
-          <w:szCs w:val="24"/>
-        </w:rPr>
-        <w:t>:</w:t>
-      </w:r>
-      <w:r>
-        <w:rPr>
-          <w:rFonts w:ascii="Times New Roman" w:hAnsi="Times New Roman" w:cs="Times New Roman"/>
-          <w:b/>
-          <w:bCs/>
-          <w:sz w:val="24"/>
-          <w:szCs w:val="24"/>
-        </w:rPr>
-        <w:t xml:space="preserve"> Perancangan</w:t>
-      </w:r>
-    </w:p>
-    <w:p>
-      <w:pPr>
-        <w:spacing w:line="360" w:lineRule="auto"/>
-        <w:rPr>
-          <w:rFonts w:ascii="Times New Roman" w:hAnsi="Times New Roman" w:cs="Times New Roman"/>
-          <w:sz w:val="24"/>
-          <w:szCs w:val="24"/>
-        </w:rPr>
-      </w:pPr>
-      <w:r>
-        <w:rPr>
-          <w:rFonts w:ascii="Times New Roman" w:hAnsi="Times New Roman" w:cs="Times New Roman"/>
-          <w:sz w:val="24"/>
-          <w:szCs w:val="24"/>
-        </w:rPr>
-        <w:t>Setelah memahami kebutuhan pengguna, tahap selanjutnya adalah Perancangan. Kami akan merancang</w:t>
-      </w:r>
-      <w:r>
-        <w:rPr>
-          <w:rFonts w:ascii="Times New Roman" w:hAnsi="Times New Roman" w:cs="Times New Roman"/>
-          <w:sz w:val="24"/>
-          <w:szCs w:val="24"/>
-        </w:rPr>
-        <w:t xml:space="preserve"> konsep dari aplikasi ini dan juga</w:t>
-      </w:r>
-      <w:r>
-        <w:rPr>
-          <w:rFonts w:ascii="Times New Roman" w:hAnsi="Times New Roman" w:cs="Times New Roman"/>
-          <w:sz w:val="24"/>
-          <w:szCs w:val="24"/>
-        </w:rPr>
-        <w:t xml:space="preserve"> antarmuka pengguna</w:t>
-      </w:r>
-      <w:r>
-        <w:rPr>
-          <w:rFonts w:ascii="Times New Roman" w:hAnsi="Times New Roman" w:cs="Times New Roman"/>
-          <w:sz w:val="24"/>
-          <w:szCs w:val="24"/>
-        </w:rPr>
-        <w:t>nya</w:t>
-      </w:r>
-      <w:r>
-        <w:rPr>
-          <w:rFonts w:ascii="Times New Roman" w:hAnsi="Times New Roman" w:cs="Times New Roman"/>
-          <w:sz w:val="24"/>
-          <w:szCs w:val="24"/>
-        </w:rPr>
-        <w:t xml:space="preserve">, dan fitur-fitur </w:t>
-      </w:r>
-      <w:r>
-        <w:rPr>
-          <w:rFonts w:ascii="Times New Roman" w:hAnsi="Times New Roman" w:cs="Times New Roman"/>
-          <w:sz w:val="24"/>
-          <w:szCs w:val="24"/>
-        </w:rPr>
-        <w:t>yang ada pada aplikasi pembelajaran tajwid ini</w:t>
-      </w:r>
-      <w:r>
-        <w:rPr>
-          <w:rFonts w:ascii="Times New Roman" w:hAnsi="Times New Roman" w:cs="Times New Roman"/>
-          <w:sz w:val="24"/>
-          <w:szCs w:val="24"/>
-        </w:rPr>
-        <w:t xml:space="preserve">. </w:t>
-      </w:r>
-      <w:r>
-        <w:rPr>
-          <w:rFonts w:ascii="Times New Roman" w:hAnsi="Times New Roman" w:cs="Times New Roman"/>
-          <w:sz w:val="24"/>
-          <w:szCs w:val="24"/>
-        </w:rPr>
-        <w:t>K</w:t>
-      </w:r>
-      <w:r>
-        <w:rPr>
-          <w:rFonts w:ascii="Times New Roman" w:hAnsi="Times New Roman" w:cs="Times New Roman"/>
-          <w:sz w:val="24"/>
-          <w:szCs w:val="24"/>
-        </w:rPr>
-        <w:t xml:space="preserve">ami akan menghasilkan prototipe visual yang merepresentasikan konsep </w:t>
-      </w:r>
-      <w:r>
-        <w:rPr>
-          <w:rFonts w:ascii="Times New Roman" w:hAnsi="Times New Roman" w:cs="Times New Roman"/>
-          <w:sz w:val="24"/>
-          <w:szCs w:val="24"/>
-        </w:rPr>
-        <w:t>dalam aplikasi SIBETA (</w:t>
-      </w:r>
-      <w:r>
-        <w:rPr>
-          <w:rFonts w:ascii="Times New Roman" w:hAnsi="Times New Roman" w:cs="Times New Roman"/>
-          <w:sz w:val="24"/>
-          <w:szCs w:val="24"/>
-        </w:rPr>
-        <w:t>situs pembelajaran tajwid</w:t>
-      </w:r>
-      <w:r>
-        <w:rPr>
-          <w:rFonts w:ascii="Times New Roman" w:hAnsi="Times New Roman" w:cs="Times New Roman"/>
-          <w:sz w:val="24"/>
-          <w:szCs w:val="24"/>
-        </w:rPr>
-        <w:t>) ini</w:t>
-      </w:r>
-      <w:r>
-        <w:rPr>
-          <w:rFonts w:ascii="Times New Roman" w:hAnsi="Times New Roman" w:cs="Times New Roman"/>
-          <w:sz w:val="24"/>
-          <w:szCs w:val="24"/>
-        </w:rPr>
-        <w:t>. Selain itu, kami akan merinci struktur konten, seperti materi tajwid, latihan, dan materi bacaan.</w:t>
-      </w:r>
-    </w:p>
-    <w:p>
-      <w:pPr>
-        <w:spacing w:line="360" w:lineRule="auto"/>
-        <w:rPr>
-          <w:rFonts w:ascii="Times New Roman" w:hAnsi="Times New Roman" w:cs="Times New Roman"/>
-          <w:sz w:val="24"/>
-          <w:szCs w:val="24"/>
-        </w:rPr>
-      </w:pPr>
-      <w:r>
-        <w:rPr>
-          <w:rFonts w:ascii="Times New Roman" w:hAnsi="Times New Roman" w:cs="Times New Roman"/>
-          <w:b/>
-          <w:bCs/>
-          <w:sz w:val="24"/>
-          <w:szCs w:val="24"/>
-        </w:rPr>
-        <w:lastRenderedPageBreak/>
-        <w:t>Tahap 3</w:t>
-      </w:r>
-      <w:r>
-        <w:rPr>
-          <w:rFonts w:ascii="Times New Roman" w:hAnsi="Times New Roman" w:cs="Times New Roman"/>
-          <w:b/>
-          <w:bCs/>
-          <w:sz w:val="24"/>
-          <w:szCs w:val="24"/>
-        </w:rPr>
-        <w:t>: Implementasi</w:t>
-      </w:r>
-    </w:p>
-    <w:p>
-      <w:pPr>
-        <w:spacing w:line="360" w:lineRule="auto"/>
-        <w:rPr>
-          <w:rFonts w:ascii="Times New Roman" w:hAnsi="Times New Roman" w:cs="Times New Roman"/>
-          <w:sz w:val="24"/>
-          <w:szCs w:val="24"/>
-        </w:rPr>
-      </w:pPr>
-      <w:r>
-        <w:rPr>
-          <w:rFonts w:ascii="Times New Roman" w:hAnsi="Times New Roman" w:cs="Times New Roman"/>
-          <w:sz w:val="24"/>
-          <w:szCs w:val="24"/>
-        </w:rPr>
-        <w:t>Tahap Implementasi melibatkan transformasi desain ke dalam bentuk nyata</w:t>
-      </w:r>
-      <w:r>
-        <w:rPr>
-          <w:rFonts w:ascii="Times New Roman" w:hAnsi="Times New Roman" w:cs="Times New Roman"/>
-          <w:sz w:val="24"/>
-          <w:szCs w:val="24"/>
-        </w:rPr>
-        <w:t xml:space="preserve"> / sebuah codingan</w:t>
-      </w:r>
-      <w:r>
-        <w:rPr>
-          <w:rFonts w:ascii="Times New Roman" w:hAnsi="Times New Roman" w:cs="Times New Roman"/>
-          <w:sz w:val="24"/>
-          <w:szCs w:val="24"/>
-        </w:rPr>
-        <w:t>. Kami akan mengembangkan kode program berdasarkan desain yang telah dirancang sebelumnya. Fitur-fitur interaktif akan diimplementasikan, dan konten tajwid akan disusun sesuai dengan struktur yang telah ditetapkan. Uji coba awal akan dilakukan untuk memastikan fungsionalitas dan responsivitas situs.</w:t>
-      </w:r>
-    </w:p>
-    <w:p>
-      <w:pPr>
-        <w:spacing w:line="360" w:lineRule="auto"/>
-        <w:rPr>
-          <w:rFonts w:ascii="Times New Roman" w:hAnsi="Times New Roman" w:cs="Times New Roman"/>
-          <w:sz w:val="24"/>
-          <w:szCs w:val="24"/>
-        </w:rPr>
-      </w:pPr>
-    </w:p>
-    <w:p>
-      <w:pPr>
-        <w:spacing w:line="360" w:lineRule="auto"/>
-        <w:rPr>
-          <w:rFonts w:ascii="Times New Roman" w:hAnsi="Times New Roman" w:cs="Times New Roman"/>
-          <w:b/>
-          <w:bCs/>
-          <w:sz w:val="24"/>
-          <w:szCs w:val="24"/>
-        </w:rPr>
-      </w:pPr>
-      <w:r>
-        <w:rPr>
-          <w:rFonts w:ascii="Times New Roman" w:hAnsi="Times New Roman" w:cs="Times New Roman"/>
-          <w:b/>
-          <w:bCs/>
-          <w:sz w:val="24"/>
-          <w:szCs w:val="24"/>
-        </w:rPr>
-        <w:t>Keuntungan Metode RAD dalam Pengembangan Situs Pembelajaran Tajwid</w:t>
-      </w:r>
-    </w:p>
-    <w:p>
-      <w:pPr>
-        <w:spacing w:line="360" w:lineRule="auto"/>
-        <w:rPr>
-          <w:rFonts w:ascii="Times New Roman" w:hAnsi="Times New Roman" w:cs="Times New Roman"/>
-          <w:sz w:val="24"/>
-          <w:szCs w:val="24"/>
-        </w:rPr>
-      </w:pPr>
-      <w:r>
-        <w:rPr>
-          <w:rFonts w:ascii="Times New Roman" w:hAnsi="Times New Roman" w:cs="Times New Roman"/>
-          <w:sz w:val="24"/>
-          <w:szCs w:val="24"/>
-        </w:rPr>
-        <w:t>Metode RAD memungkinkan kami untuk terlibat secara aktif dengan pengguna dalam setiap tahapan pengembangan, sehingga situs yang dihasilkan lebih sesuai dengan kebutuhan mereka. Pendekatan iteratif juga memungkinkan kami untuk mengidentifikasi dan mengatasi masalah dengan cepat, meminimalkan risiko perubahan yang besar di tahap akhir.</w:t>
-      </w:r>
-    </w:p>
-    <w:p>
-      <w:pPr>
-        <w:spacing w:line="360" w:lineRule="auto"/>
-        <w:rPr>
-          <w:rFonts w:ascii="Times New Roman" w:hAnsi="Times New Roman" w:cs="Times New Roman"/>
-          <w:b/>
-          <w:bCs/>
-          <w:sz w:val="28"/>
-          <w:szCs w:val="28"/>
-          <w:lang w:val="id-ID"/>
-        </w:rPr>
-      </w:pPr>
-      <w:r>
-        <w:rPr>
-          <w:rStyle w:val="fontstyle01"/>
-          <w:rFonts w:ascii="Times New Roman" w:hAnsi="Times New Roman" w:cs="Times New Roman"/>
-          <w:sz w:val="28"/>
-          <w:szCs w:val="28"/>
-        </w:rPr>
-        <w:br/>
-      </w:r>
-      <w:r>
-        <w:rPr>
-          <w:rFonts w:ascii="Times New Roman" w:hAnsi="Times New Roman" w:cs="Times New Roman"/>
-          <w:b/>
-          <w:bCs/>
-          <w:sz w:val="28"/>
-          <w:szCs w:val="28"/>
-          <w:lang w:val="id-ID"/>
-        </w:rPr>
-        <w:t>3.2 Metode Pengumpulan Data</w:t>
-      </w:r>
-    </w:p>
-    <w:p>
-      <w:pPr>
-        <w:spacing w:line="360" w:lineRule="auto"/>
-        <w:rPr>
-          <w:rFonts w:ascii="Times New Roman" w:hAnsi="Times New Roman" w:cs="Times New Roman"/>
-          <w:sz w:val="24"/>
-          <w:szCs w:val="24"/>
-          <w:lang w:val="id-ID"/>
-        </w:rPr>
-      </w:pPr>
-      <w:r>
-        <w:rPr>
-          <w:rFonts w:ascii="Times New Roman" w:hAnsi="Times New Roman" w:cs="Times New Roman"/>
-          <w:sz w:val="24"/>
-          <w:szCs w:val="24"/>
-        </w:rPr>
-        <w:t>Metode pengumpulan data adalah cara atau strategi yang digunakan untuk mengumpulkan informasi, fakta, atau data yang berkaitan dengan kajian atau penelitian tertentu. Metode ini membantu peneliti atau pengamat untuk mengumpulkan data yang dibutuhkan untuk menjawab pertanyaan penelitian, menguji hipotesis, atau mencapai tujuan penelitian yang telah ditetapkan</w:t>
-      </w:r>
-      <w:r>
-        <w:rPr>
-          <w:rFonts w:ascii="Times New Roman" w:hAnsi="Times New Roman" w:cs="Times New Roman"/>
-          <w:sz w:val="24"/>
-          <w:szCs w:val="24"/>
-        </w:rPr>
-        <w:t>.</w:t>
-      </w:r>
-      <w:r>
-        <w:rPr>
-          <w:rFonts w:ascii="Times New Roman" w:hAnsi="Times New Roman" w:cs="Times New Roman"/>
-          <w:sz w:val="24"/>
-          <w:szCs w:val="24"/>
-        </w:rPr>
-        <w:t xml:space="preserve"> </w:t>
-      </w:r>
-      <w:r>
-        <w:rPr>
-          <w:rFonts w:ascii="Times New Roman" w:hAnsi="Times New Roman" w:cs="Times New Roman"/>
-          <w:sz w:val="24"/>
-          <w:szCs w:val="24"/>
-        </w:rPr>
-        <w:t>D</w:t>
-      </w:r>
-      <w:r>
-        <w:rPr>
-          <w:rFonts w:ascii="Times New Roman" w:hAnsi="Times New Roman" w:cs="Times New Roman"/>
-          <w:sz w:val="24"/>
-          <w:szCs w:val="24"/>
-          <w:lang w:val="id-ID"/>
-        </w:rPr>
-        <w:t>alam metode ini kami</w:t>
-      </w:r>
-      <w:r>
-        <w:rPr>
-          <w:rFonts w:ascii="Times New Roman" w:hAnsi="Times New Roman" w:cs="Times New Roman"/>
-          <w:sz w:val="24"/>
-          <w:szCs w:val="24"/>
-        </w:rPr>
-        <w:t xml:space="preserve"> </w:t>
-      </w:r>
-      <w:r>
-        <w:rPr>
-          <w:rFonts w:ascii="Times New Roman" w:hAnsi="Times New Roman" w:cs="Times New Roman"/>
-          <w:sz w:val="24"/>
-          <w:szCs w:val="24"/>
-          <w:lang w:val="id-ID"/>
-        </w:rPr>
-        <w:t xml:space="preserve">membaginya menjadi </w:t>
-      </w:r>
-      <w:r>
-        <w:rPr>
-          <w:rFonts w:ascii="Times New Roman" w:hAnsi="Times New Roman" w:cs="Times New Roman"/>
-          <w:sz w:val="24"/>
-          <w:szCs w:val="24"/>
-        </w:rPr>
-        <w:t>dua</w:t>
-      </w:r>
-      <w:r>
-        <w:rPr>
-          <w:rFonts w:ascii="Times New Roman" w:hAnsi="Times New Roman" w:cs="Times New Roman"/>
-          <w:sz w:val="24"/>
-          <w:szCs w:val="24"/>
-          <w:lang w:val="id-ID"/>
-        </w:rPr>
-        <w:t xml:space="preserve"> bagian, yaitu</w:t>
-      </w:r>
-      <w:r>
-        <w:rPr>
-          <w:rFonts w:ascii="Times New Roman" w:hAnsi="Times New Roman" w:cs="Times New Roman"/>
-          <w:sz w:val="24"/>
-          <w:szCs w:val="24"/>
-        </w:rPr>
-        <w:t xml:space="preserve"> :</w:t>
-      </w:r>
-    </w:p>
-    <w:p>
-      <w:pPr>
-        <w:spacing w:line="360" w:lineRule="auto"/>
-        <w:rPr>
-          <w:rFonts w:ascii="Times New Roman" w:hAnsi="Times New Roman" w:cs="Times New Roman"/>
-          <w:sz w:val="24"/>
-          <w:szCs w:val="24"/>
-          <w:lang w:val="id-ID"/>
-        </w:rPr>
-      </w:pPr>
-    </w:p>
-    <w:p>
-      <w:pPr>
-        <w:spacing w:line="360" w:lineRule="auto"/>
-        <w:rPr>
-          <w:rFonts w:ascii="Times New Roman" w:hAnsi="Times New Roman" w:cs="Times New Roman"/>
-          <w:b/>
-          <w:bCs/>
-          <w:sz w:val="24"/>
-          <w:szCs w:val="24"/>
-          <w:lang w:val="id-ID"/>
-        </w:rPr>
-      </w:pPr>
-      <w:r>
-        <w:rPr>
-          <w:rFonts w:ascii="Times New Roman" w:hAnsi="Times New Roman" w:cs="Times New Roman"/>
-          <w:b/>
-          <w:bCs/>
-          <w:sz w:val="24"/>
-          <w:szCs w:val="24"/>
-        </w:rPr>
-        <w:t>a</w:t>
-      </w:r>
-      <w:r>
-        <w:rPr>
-          <w:rFonts w:ascii="Times New Roman" w:hAnsi="Times New Roman" w:cs="Times New Roman"/>
-          <w:b/>
-          <w:bCs/>
-          <w:sz w:val="24"/>
-          <w:szCs w:val="24"/>
-          <w:lang w:val="id-ID"/>
-        </w:rPr>
-        <w:t>) Metode Wawancara</w:t>
-      </w:r>
-    </w:p>
-    <w:p>
-      <w:pPr>
-        <w:spacing w:line="360" w:lineRule="auto"/>
-        <w:rPr>
-          <w:rFonts w:ascii="Times New Roman" w:hAnsi="Times New Roman" w:cs="Times New Roman"/>
-          <w:sz w:val="24"/>
-          <w:szCs w:val="24"/>
-          <w:lang w:val="id-ID"/>
-        </w:rPr>
-      </w:pPr>
-      <w:r>
-        <w:rPr>
-          <w:rFonts w:ascii="Times New Roman" w:hAnsi="Times New Roman" w:cs="Times New Roman"/>
-          <w:sz w:val="24"/>
-          <w:szCs w:val="24"/>
-          <w:lang w:val="id-ID"/>
-        </w:rPr>
-        <w:t>Dalam metode w</w:t>
-      </w:r>
-      <w:r>
-        <w:rPr>
-          <w:rFonts w:ascii="Times New Roman" w:hAnsi="Times New Roman" w:cs="Times New Roman"/>
-          <w:sz w:val="24"/>
-          <w:szCs w:val="24"/>
-          <w:lang w:val="id-ID"/>
-        </w:rPr>
-        <w:t xml:space="preserve">awancara </w:t>
-      </w:r>
-      <w:r>
-        <w:rPr>
-          <w:rFonts w:ascii="Times New Roman" w:hAnsi="Times New Roman" w:cs="Times New Roman"/>
-          <w:sz w:val="24"/>
-          <w:szCs w:val="24"/>
-          <w:lang w:val="id-ID"/>
-        </w:rPr>
-        <w:t xml:space="preserve">ini, kami mengajukan beberapa pertanyaan kepada </w:t>
-      </w:r>
-      <w:r>
-        <w:rPr>
-          <w:rFonts w:ascii="Times New Roman" w:hAnsi="Times New Roman" w:cs="Times New Roman"/>
-          <w:sz w:val="24"/>
-          <w:szCs w:val="24"/>
-          <w:lang w:val="id-ID"/>
-        </w:rPr>
-        <w:t xml:space="preserve">mahasiswa UNIDA </w:t>
-      </w:r>
-      <w:r>
-        <w:rPr>
-          <w:rFonts w:ascii="Times New Roman" w:hAnsi="Times New Roman" w:cs="Times New Roman"/>
-          <w:sz w:val="24"/>
-          <w:szCs w:val="24"/>
-          <w:lang w:val="id-ID"/>
-        </w:rPr>
-        <w:t xml:space="preserve">Gontor untuk </w:t>
-      </w:r>
-      <w:r>
-        <w:rPr>
-          <w:rFonts w:ascii="Times New Roman" w:hAnsi="Times New Roman" w:cs="Times New Roman"/>
-          <w:sz w:val="24"/>
-          <w:szCs w:val="24"/>
-          <w:lang w:val="id-ID"/>
-        </w:rPr>
-        <w:t xml:space="preserve">menggali </w:t>
-      </w:r>
-      <w:r>
-        <w:rPr>
-          <w:rFonts w:ascii="Times New Roman" w:hAnsi="Times New Roman" w:cs="Times New Roman"/>
-          <w:sz w:val="24"/>
-          <w:szCs w:val="24"/>
-          <w:lang w:val="id-ID"/>
-        </w:rPr>
-        <w:t>informasi</w:t>
-      </w:r>
-      <w:r>
-        <w:rPr>
-          <w:rFonts w:ascii="Times New Roman" w:hAnsi="Times New Roman" w:cs="Times New Roman"/>
-          <w:sz w:val="24"/>
-          <w:szCs w:val="24"/>
-          <w:lang w:val="id-ID"/>
-        </w:rPr>
-        <w:t xml:space="preserve"> terkait penelitian yang sedang dilakukan</w:t>
-      </w:r>
-      <w:r>
-        <w:rPr>
-          <w:rFonts w:ascii="Times New Roman" w:hAnsi="Times New Roman" w:cs="Times New Roman"/>
-          <w:sz w:val="24"/>
-          <w:szCs w:val="24"/>
-          <w:lang w:val="id-ID"/>
-        </w:rPr>
-        <w:t xml:space="preserve"> seperti </w:t>
-      </w:r>
-      <w:r>
-        <w:rPr>
-          <w:rFonts w:ascii="Times New Roman" w:hAnsi="Times New Roman" w:cs="Times New Roman"/>
-          <w:sz w:val="24"/>
-          <w:szCs w:val="24"/>
-          <w:lang w:val="id-ID"/>
-        </w:rPr>
-        <w:t>tingkat kem</w:t>
-      </w:r>
-      <w:r>
-        <w:rPr>
-          <w:rFonts w:ascii="Times New Roman" w:hAnsi="Times New Roman" w:cs="Times New Roman"/>
-          <w:sz w:val="24"/>
-          <w:szCs w:val="24"/>
-          <w:lang w:val="id-ID"/>
-        </w:rPr>
-        <w:t>inat</w:t>
-      </w:r>
-      <w:r>
-        <w:rPr>
-          <w:rFonts w:ascii="Times New Roman" w:hAnsi="Times New Roman" w:cs="Times New Roman"/>
-          <w:sz w:val="24"/>
-          <w:szCs w:val="24"/>
-          <w:lang w:val="id-ID"/>
-        </w:rPr>
-        <w:t>an belajar ilmu</w:t>
-      </w:r>
-      <w:r>
-        <w:rPr>
-          <w:rFonts w:ascii="Times New Roman" w:hAnsi="Times New Roman" w:cs="Times New Roman"/>
-          <w:sz w:val="24"/>
-          <w:szCs w:val="24"/>
-          <w:lang w:val="id-ID"/>
-        </w:rPr>
-        <w:t xml:space="preserve"> </w:t>
-      </w:r>
-      <w:r>
-        <w:rPr>
-          <w:rFonts w:ascii="Times New Roman" w:hAnsi="Times New Roman" w:cs="Times New Roman"/>
-          <w:sz w:val="24"/>
-          <w:szCs w:val="24"/>
-          <w:lang w:val="id-ID"/>
-        </w:rPr>
-        <w:t>t</w:t>
-      </w:r>
-      <w:r>
-        <w:rPr>
-          <w:rFonts w:ascii="Times New Roman" w:hAnsi="Times New Roman" w:cs="Times New Roman"/>
-          <w:sz w:val="24"/>
-          <w:szCs w:val="24"/>
-          <w:lang w:val="id-ID"/>
-        </w:rPr>
-        <w:t>ajwid</w:t>
-      </w:r>
-      <w:r>
-        <w:rPr>
-          <w:rFonts w:ascii="Times New Roman" w:hAnsi="Times New Roman" w:cs="Times New Roman"/>
-          <w:sz w:val="24"/>
-          <w:szCs w:val="24"/>
-          <w:lang w:val="id-ID"/>
-        </w:rPr>
-        <w:t xml:space="preserve">, </w:t>
-      </w:r>
-      <w:r>
-        <w:rPr>
-          <w:rFonts w:ascii="Times New Roman" w:hAnsi="Times New Roman" w:cs="Times New Roman"/>
-          <w:sz w:val="24"/>
-          <w:szCs w:val="24"/>
-          <w:lang w:val="id-ID"/>
-        </w:rPr>
-        <w:t>pengukura</w:t>
-      </w:r>
-      <w:r>
-        <w:rPr>
-          <w:rFonts w:ascii="Times New Roman" w:hAnsi="Times New Roman" w:cs="Times New Roman"/>
-          <w:sz w:val="24"/>
-          <w:szCs w:val="24"/>
-          <w:lang w:val="id-ID"/>
-        </w:rPr>
-        <w:t>n</w:t>
-      </w:r>
-      <w:r>
-        <w:rPr>
-          <w:rFonts w:ascii="Times New Roman" w:hAnsi="Times New Roman" w:cs="Times New Roman"/>
-          <w:sz w:val="24"/>
-          <w:szCs w:val="24"/>
-          <w:lang w:val="id-ID"/>
-        </w:rPr>
-        <w:t xml:space="preserve"> pengetahuan seseorang dalam</w:t>
-      </w:r>
-      <w:r>
-        <w:rPr>
-          <w:rFonts w:ascii="Times New Roman" w:hAnsi="Times New Roman" w:cs="Times New Roman"/>
-          <w:sz w:val="24"/>
-          <w:szCs w:val="24"/>
-          <w:lang w:val="id-ID"/>
-        </w:rPr>
-        <w:t xml:space="preserve"> ilmu tajwid</w:t>
-      </w:r>
-      <w:r>
-        <w:rPr>
-          <w:rFonts w:ascii="Times New Roman" w:hAnsi="Times New Roman" w:cs="Times New Roman"/>
-          <w:sz w:val="24"/>
-          <w:szCs w:val="24"/>
-          <w:lang w:val="id-ID"/>
-        </w:rPr>
-        <w:t xml:space="preserve">. </w:t>
-      </w:r>
-      <w:r>
-        <w:rPr>
-          <w:rFonts w:ascii="Times New Roman" w:hAnsi="Times New Roman" w:cs="Times New Roman"/>
-          <w:sz w:val="24"/>
-          <w:szCs w:val="24"/>
-          <w:lang w:val="id-ID"/>
-        </w:rPr>
-        <w:t xml:space="preserve">Dan kami juga melakukan </w:t>
-      </w:r>
-      <w:r>
-        <w:rPr>
-          <w:rFonts w:ascii="Times New Roman" w:hAnsi="Times New Roman" w:cs="Times New Roman"/>
-          <w:sz w:val="24"/>
-          <w:szCs w:val="24"/>
-        </w:rPr>
-        <w:t>w</w:t>
-      </w:r>
-      <w:r>
-        <w:rPr>
-          <w:rFonts w:ascii="Times New Roman" w:hAnsi="Times New Roman" w:cs="Times New Roman"/>
-          <w:sz w:val="24"/>
-          <w:szCs w:val="24"/>
-          <w:lang w:val="id-ID"/>
-        </w:rPr>
-        <w:t>awancara</w:t>
-      </w:r>
-      <w:r>
-        <w:rPr>
-          <w:rFonts w:ascii="Times New Roman" w:hAnsi="Times New Roman" w:cs="Times New Roman"/>
-          <w:sz w:val="24"/>
-          <w:szCs w:val="24"/>
-        </w:rPr>
-        <w:t xml:space="preserve"> dengan</w:t>
-      </w:r>
-      <w:r>
-        <w:rPr>
-          <w:rFonts w:ascii="Times New Roman" w:hAnsi="Times New Roman" w:cs="Times New Roman"/>
-          <w:sz w:val="24"/>
-          <w:szCs w:val="24"/>
-          <w:lang w:val="id-ID"/>
-        </w:rPr>
-        <w:t xml:space="preserve"> </w:t>
-      </w:r>
-      <w:r>
-        <w:rPr>
-          <w:rFonts w:ascii="Times New Roman" w:hAnsi="Times New Roman" w:cs="Times New Roman"/>
-          <w:sz w:val="24"/>
-          <w:szCs w:val="24"/>
-        </w:rPr>
-        <w:t xml:space="preserve">beberapa </w:t>
-      </w:r>
-      <w:r>
-        <w:rPr>
-          <w:rFonts w:ascii="Times New Roman" w:hAnsi="Times New Roman" w:cs="Times New Roman"/>
-          <w:sz w:val="24"/>
-          <w:szCs w:val="24"/>
-          <w:lang w:val="id-ID"/>
-        </w:rPr>
-        <w:t xml:space="preserve">pihak yang terkait langsung dengan kegiatan </w:t>
-      </w:r>
-      <w:r>
-        <w:rPr>
-          <w:rFonts w:ascii="Times New Roman" w:hAnsi="Times New Roman" w:cs="Times New Roman"/>
-          <w:sz w:val="24"/>
-          <w:szCs w:val="24"/>
-        </w:rPr>
-        <w:t>pem</w:t>
-      </w:r>
-      <w:r>
-        <w:rPr>
-          <w:rFonts w:ascii="Times New Roman" w:hAnsi="Times New Roman" w:cs="Times New Roman"/>
-          <w:sz w:val="24"/>
-          <w:szCs w:val="24"/>
-          <w:lang w:val="id-ID"/>
-        </w:rPr>
-        <w:t>belajar</w:t>
-      </w:r>
-      <w:r>
-        <w:rPr>
-          <w:rFonts w:ascii="Times New Roman" w:hAnsi="Times New Roman" w:cs="Times New Roman"/>
-          <w:sz w:val="24"/>
-          <w:szCs w:val="24"/>
-        </w:rPr>
-        <w:t>an</w:t>
-      </w:r>
-      <w:r>
-        <w:rPr>
-          <w:rFonts w:ascii="Times New Roman" w:hAnsi="Times New Roman" w:cs="Times New Roman"/>
-          <w:sz w:val="24"/>
-          <w:szCs w:val="24"/>
-          <w:lang w:val="id-ID"/>
-        </w:rPr>
-        <w:t xml:space="preserve"> tajwid.</w:t>
-      </w:r>
-    </w:p>
-    <w:p>
-      <w:pPr>
-        <w:spacing w:line="360" w:lineRule="auto"/>
-        <w:rPr>
-          <w:rFonts w:ascii="Times New Roman" w:hAnsi="Times New Roman" w:cs="Times New Roman"/>
-          <w:sz w:val="24"/>
-          <w:szCs w:val="24"/>
-          <w:lang w:val="id-ID"/>
-        </w:rPr>
-      </w:pPr>
-    </w:p>
-    <w:p>
-      <w:pPr>
-        <w:spacing w:line="360" w:lineRule="auto"/>
-        <w:rPr>
-          <w:rFonts w:ascii="Times New Roman" w:hAnsi="Times New Roman" w:cs="Times New Roman"/>
-          <w:sz w:val="24"/>
-          <w:szCs w:val="24"/>
-        </w:rPr>
-      </w:pPr>
-    </w:p>
-    <w:p>
-      <w:pPr>
-        <w:spacing w:line="360" w:lineRule="auto"/>
-        <w:rPr>
-          <w:rFonts w:ascii="Times New Roman" w:hAnsi="Times New Roman" w:cs="Times New Roman"/>
-          <w:sz w:val="24"/>
-          <w:szCs w:val="24"/>
-        </w:rPr>
-      </w:pPr>
-    </w:p>
-    <w:p>
-      <w:pPr>
-        <w:spacing w:line="360" w:lineRule="auto"/>
-        <w:rPr>
-          <w:rFonts w:ascii="Times New Roman" w:hAnsi="Times New Roman" w:cs="Times New Roman"/>
-          <w:b/>
-          <w:bCs/>
-          <w:sz w:val="24"/>
-          <w:szCs w:val="24"/>
-          <w:lang w:val="id-ID"/>
-        </w:rPr>
-      </w:pPr>
-      <w:r>
-        <w:rPr>
-          <w:rFonts w:ascii="Times New Roman" w:hAnsi="Times New Roman" w:cs="Times New Roman"/>
-          <w:b/>
-          <w:bCs/>
-          <w:sz w:val="24"/>
-          <w:szCs w:val="24"/>
-        </w:rPr>
-        <w:lastRenderedPageBreak/>
-        <w:t>b</w:t>
-      </w:r>
-      <w:r>
-        <w:rPr>
-          <w:rFonts w:ascii="Times New Roman" w:hAnsi="Times New Roman" w:cs="Times New Roman"/>
-          <w:b/>
-          <w:bCs/>
-          <w:sz w:val="24"/>
-          <w:szCs w:val="24"/>
-          <w:lang w:val="id-ID"/>
-        </w:rPr>
-        <w:t>) Metode Studi Pustaka</w:t>
-      </w:r>
-    </w:p>
-    <w:p>
-      <w:pPr>
-        <w:spacing w:line="360" w:lineRule="auto"/>
-        <w:rPr>
-          <w:rFonts w:ascii="Times New Roman" w:hAnsi="Times New Roman" w:cs="Times New Roman"/>
-          <w:sz w:val="24"/>
-          <w:szCs w:val="24"/>
-        </w:rPr>
-      </w:pPr>
-      <w:r>
-        <w:rPr>
-          <w:rFonts w:ascii="Times New Roman" w:hAnsi="Times New Roman" w:cs="Times New Roman"/>
-          <w:sz w:val="24"/>
-          <w:szCs w:val="24"/>
-          <w:lang w:val="id-ID"/>
-        </w:rPr>
-        <w:t>Metode studi pustaka merupakan pendekatan yang digunakan dalam penelitian ini untuk memahami dan menganalisis konsep serta praktik pembelajaran tajwid melalui situs-situs pembelajaran online yang tersedia</w:t>
-      </w:r>
-      <w:r>
-        <w:rPr>
-          <w:rFonts w:ascii="Times New Roman" w:hAnsi="Times New Roman" w:cs="Times New Roman"/>
-          <w:sz w:val="24"/>
-          <w:szCs w:val="24"/>
-        </w:rPr>
-        <w:t xml:space="preserve">. </w:t>
-      </w:r>
-      <w:r>
-        <w:rPr>
-          <w:rFonts w:ascii="Times New Roman" w:hAnsi="Times New Roman" w:cs="Times New Roman"/>
-          <w:sz w:val="24"/>
-          <w:szCs w:val="24"/>
-        </w:rPr>
-        <w:t xml:space="preserve">Kami juga melakukan </w:t>
-      </w:r>
-      <w:r>
-        <w:rPr>
-          <w:rFonts w:ascii="Times New Roman" w:hAnsi="Times New Roman" w:cs="Times New Roman"/>
-          <w:sz w:val="24"/>
-          <w:szCs w:val="24"/>
-          <w:lang w:val="id-ID"/>
-        </w:rPr>
-        <w:t>studi literatur atau pencarian referensi pada buku, jurnal atau literatur yang berkaitan dengan ilmu tajwid dan penerapannya</w:t>
-      </w:r>
-      <w:r>
-        <w:rPr>
-          <w:rFonts w:ascii="Times New Roman" w:hAnsi="Times New Roman" w:cs="Times New Roman"/>
-          <w:sz w:val="24"/>
-          <w:szCs w:val="24"/>
-        </w:rPr>
-        <w:t>[5]</w:t>
-      </w:r>
-      <w:r>
-        <w:rPr>
-          <w:rFonts w:ascii="Times New Roman" w:hAnsi="Times New Roman" w:cs="Times New Roman"/>
-          <w:sz w:val="24"/>
-          <w:szCs w:val="24"/>
-        </w:rPr>
-        <w:t>.</w:t>
-      </w:r>
-      <w:r>
-        <w:rPr>
-          <w:rFonts w:ascii="Times New Roman" w:hAnsi="Times New Roman" w:cs="Times New Roman"/>
-          <w:sz w:val="24"/>
-          <w:szCs w:val="24"/>
-        </w:rPr>
-        <w:t xml:space="preserve"> Didalam penelitian ini </w:t>
-      </w:r>
-      <w:r>
-        <w:rPr>
-          <w:rFonts w:ascii="Times New Roman" w:hAnsi="Times New Roman" w:cs="Times New Roman"/>
-          <w:sz w:val="24"/>
-          <w:szCs w:val="24"/>
-        </w:rPr>
-        <w:t xml:space="preserve">juga </w:t>
-      </w:r>
-      <w:r>
-        <w:rPr>
-          <w:rFonts w:ascii="Times New Roman" w:hAnsi="Times New Roman" w:cs="Times New Roman"/>
-          <w:sz w:val="24"/>
-          <w:szCs w:val="24"/>
-        </w:rPr>
-        <w:t>kami mencari sumber dari jurnal</w:t>
-      </w:r>
-      <w:r>
-        <w:rPr>
-          <w:rFonts w:ascii="Times New Roman" w:hAnsi="Times New Roman" w:cs="Times New Roman"/>
-          <w:sz w:val="24"/>
-          <w:szCs w:val="24"/>
-        </w:rPr>
-        <w:t>-jurnal</w:t>
-      </w:r>
-      <w:r>
-        <w:rPr>
-          <w:rFonts w:ascii="Times New Roman" w:hAnsi="Times New Roman" w:cs="Times New Roman"/>
-          <w:sz w:val="24"/>
-          <w:szCs w:val="24"/>
-        </w:rPr>
-        <w:t xml:space="preserve"> dan</w:t>
-      </w:r>
-      <w:r>
-        <w:rPr>
-          <w:rFonts w:ascii="Times New Roman" w:hAnsi="Times New Roman" w:cs="Times New Roman"/>
-          <w:sz w:val="24"/>
-          <w:szCs w:val="24"/>
-        </w:rPr>
-        <w:t xml:space="preserve"> referensi </w:t>
-      </w:r>
-      <w:r>
-        <w:rPr>
-          <w:rFonts w:ascii="Times New Roman" w:hAnsi="Times New Roman" w:cs="Times New Roman"/>
-          <w:sz w:val="24"/>
-          <w:szCs w:val="24"/>
-        </w:rPr>
-        <w:t>lainnya</w:t>
-      </w:r>
-      <w:r>
-        <w:rPr>
-          <w:rFonts w:ascii="Times New Roman" w:hAnsi="Times New Roman" w:cs="Times New Roman"/>
-          <w:sz w:val="24"/>
-          <w:szCs w:val="24"/>
-        </w:rPr>
-        <w:t xml:space="preserve"> yang berkaitan dengan pembelajaran tajwid, aplikasi website, dan juga metode pengembangan aplikasinya. </w:t>
-      </w:r>
-    </w:p>
-    <w:p>
-      <w:pPr>
-        <w:spacing w:line="360" w:lineRule="auto"/>
-        <w:rPr>
-          <w:rFonts w:ascii="Times New Roman" w:hAnsi="Times New Roman" w:cs="Times New Roman"/>
-          <w:sz w:val="24"/>
-          <w:szCs w:val="24"/>
-        </w:rPr>
-      </w:pPr>
-    </w:p>
-    <w:p>
-      <w:pPr>
-        <w:spacing w:line="360" w:lineRule="auto"/>
-        <w:rPr>
-          <w:rFonts w:ascii="Times New Roman" w:hAnsi="Times New Roman" w:cs="Times New Roman"/>
-          <w:b/>
-          <w:bCs/>
-          <w:sz w:val="24"/>
-          <w:szCs w:val="24"/>
-        </w:rPr>
-      </w:pPr>
-      <w:r>
-        <w:rPr>
-          <w:rFonts w:ascii="Times New Roman" w:hAnsi="Times New Roman" w:cs="Times New Roman"/>
-          <w:b/>
-          <w:bCs/>
-          <w:sz w:val="24"/>
-          <w:szCs w:val="24"/>
-        </w:rPr>
-        <w:t>c</w:t>
-      </w:r>
-      <w:r>
-        <w:rPr>
-          <w:rFonts w:ascii="Times New Roman" w:hAnsi="Times New Roman" w:cs="Times New Roman"/>
-          <w:b/>
-          <w:bCs/>
-          <w:sz w:val="24"/>
-          <w:szCs w:val="24"/>
-        </w:rPr>
-        <w:t>)</w:t>
-      </w:r>
-      <w:r>
-        <w:rPr>
-          <w:b/>
-          <w:bCs/>
-        </w:rPr>
-        <w:t xml:space="preserve"> </w:t>
-      </w:r>
-      <w:r>
-        <w:rPr>
-          <w:rFonts w:ascii="Times New Roman" w:hAnsi="Times New Roman" w:cs="Times New Roman"/>
-          <w:b/>
-          <w:bCs/>
-          <w:sz w:val="24"/>
-          <w:szCs w:val="24"/>
-        </w:rPr>
-        <w:t>Metode Survey</w:t>
-      </w:r>
-    </w:p>
-    <w:p>
-      <w:pPr>
-        <w:spacing w:line="360" w:lineRule="auto"/>
-        <w:rPr>
-          <w:rFonts w:ascii="Times New Roman" w:hAnsi="Times New Roman" w:cs="Times New Roman"/>
-          <w:sz w:val="24"/>
-          <w:szCs w:val="24"/>
-        </w:rPr>
-      </w:pPr>
-      <w:r>
-        <w:rPr>
-          <w:rFonts w:ascii="Times New Roman" w:hAnsi="Times New Roman" w:cs="Times New Roman"/>
-          <w:sz w:val="24"/>
-          <w:szCs w:val="24"/>
-        </w:rPr>
-        <w:t>Kami akan menggunakan survei berbasis kuesioner online untuk menilai keberadaan situs pembelajaran tajwid serupa di internet</w:t>
-      </w:r>
-      <w:r>
-        <w:rPr>
-          <w:rFonts w:ascii="Times New Roman" w:hAnsi="Times New Roman" w:cs="Times New Roman"/>
-          <w:sz w:val="24"/>
-          <w:szCs w:val="24"/>
-        </w:rPr>
-        <w:t xml:space="preserve"> dan juga untuk mengecek tingkat keminatan seseorang dalam belajar ilmu tajwid</w:t>
-      </w:r>
-      <w:r>
-        <w:rPr>
-          <w:rFonts w:ascii="Times New Roman" w:hAnsi="Times New Roman" w:cs="Times New Roman"/>
-          <w:sz w:val="24"/>
-          <w:szCs w:val="24"/>
-        </w:rPr>
-        <w:t>. Kami akan meminta responden yang memiliki minat dalam tajwid untuk mengidentifikasi situs-situs yang telah mereka temui. Data akan dianalisis untuk mengidentifikasi tren dan kesenjangan yang dapat membantu pengembangan situs kami.</w:t>
-      </w:r>
-    </w:p>
-    <w:p>
-      <w:pPr>
-        <w:spacing w:line="360" w:lineRule="auto"/>
-        <w:rPr>
-          <w:rFonts w:ascii="Times New Roman" w:hAnsi="Times New Roman" w:cs="Times New Roman"/>
-          <w:sz w:val="24"/>
-          <w:szCs w:val="24"/>
-          <w:lang w:val="id-ID"/>
-        </w:rPr>
-      </w:pPr>
-    </w:p>
-    <w:p>
-      <w:pPr>
-        <w:spacing w:line="360" w:lineRule="auto"/>
-        <w:rPr>
-          <w:rFonts w:ascii="Times New Roman" w:hAnsi="Times New Roman" w:cs="Times New Roman"/>
-          <w:b/>
-          <w:bCs/>
-          <w:i/>
-          <w:iCs/>
-          <w:sz w:val="28"/>
-          <w:szCs w:val="28"/>
-          <w:u w:val="single"/>
-          <w:lang w:val="id-ID"/>
-        </w:rPr>
-      </w:pPr>
-      <w:r>
-        <w:rPr>
-          <w:rFonts w:ascii="Times New Roman" w:hAnsi="Times New Roman" w:cs="Times New Roman"/>
-          <w:b/>
-          <w:bCs/>
-          <w:i/>
-          <w:iCs/>
-          <w:sz w:val="28"/>
-          <w:szCs w:val="28"/>
-          <w:u w:val="single"/>
-          <w:lang w:val="id-ID"/>
-        </w:rPr>
-        <w:t>3.</w:t>
-      </w:r>
-      <w:r>
-        <w:rPr>
-          <w:rFonts w:ascii="Times New Roman" w:hAnsi="Times New Roman" w:cs="Times New Roman"/>
-          <w:b/>
-          <w:bCs/>
-          <w:i/>
-          <w:iCs/>
-          <w:sz w:val="28"/>
-          <w:szCs w:val="28"/>
-          <w:u w:val="single"/>
-          <w:lang w:val="id-ID"/>
-        </w:rPr>
-        <w:t>3</w:t>
-      </w:r>
-      <w:r>
-        <w:rPr>
-          <w:rFonts w:ascii="Times New Roman" w:hAnsi="Times New Roman" w:cs="Times New Roman"/>
-          <w:i/>
-          <w:iCs/>
-          <w:sz w:val="28"/>
-          <w:szCs w:val="28"/>
-          <w:u w:val="single"/>
-          <w:lang w:val="id-ID"/>
-        </w:rPr>
-        <w:t xml:space="preserve"> </w:t>
-      </w:r>
-      <w:r>
-        <w:rPr>
-          <w:rFonts w:ascii="Times New Roman" w:hAnsi="Times New Roman" w:cs="Times New Roman"/>
-          <w:b/>
-          <w:bCs/>
-          <w:i/>
-          <w:iCs/>
-          <w:sz w:val="28"/>
-          <w:szCs w:val="28"/>
-          <w:u w:val="single"/>
-          <w:lang w:val="id-ID"/>
-        </w:rPr>
-        <w:t>Batasan Penelitian</w:t>
-      </w:r>
-    </w:p>
-    <w:p>
-      <w:pPr>
-        <w:spacing w:line="360" w:lineRule="auto"/>
-        <w:rPr>
-          <w:rFonts w:ascii="Times New Roman" w:hAnsi="Times New Roman" w:cs="Times New Roman"/>
-          <w:sz w:val="24"/>
-          <w:szCs w:val="24"/>
-          <w:lang w:val="id-ID"/>
-        </w:rPr>
-      </w:pPr>
-      <w:r>
-        <w:rPr>
-          <w:rFonts w:ascii="Times New Roman" w:hAnsi="Times New Roman" w:cs="Times New Roman"/>
-          <w:sz w:val="24"/>
-          <w:szCs w:val="24"/>
-          <w:lang w:val="id-ID"/>
-        </w:rPr>
-        <w:t>Mungkin banyak sekali batasan kami dan banyak sekali kekurangan dalam penelitian kami yang belum kami bahas didalam aplikasi ini dengan beberapa gejala yang mungkin dapat terjadi diantaranya:</w:t>
+        <w:t>Meningkatkan manajemen konsep sehingga penelitian terorganisir secara berurutan,</w:t>
+      </w:r>
+    </w:p>
+    <w:p>
+      <w:pPr>
+        <w:spacing w:line="360" w:lineRule="auto"/>
+        <w:rPr>
+          <w:rFonts w:ascii="Times New Roman" w:hAnsi="Times New Roman" w:cs="Times New Roman"/>
+          <w:sz w:val="24"/>
+          <w:szCs w:val="24"/>
+          <w:lang w:val="id-ID"/>
+        </w:rPr>
+      </w:pPr>
+      <w:r>
+        <w:rPr>
+          <w:rFonts w:ascii="Times New Roman" w:hAnsi="Times New Roman" w:cs="Times New Roman"/>
+          <w:sz w:val="24"/>
+          <w:szCs w:val="24"/>
+          <w:lang w:val="id-ID"/>
+        </w:rPr>
+        <w:t xml:space="preserve">Penelitian sebelumnya digunakan sebagai referensi. Di bawah ini adalah tinjauan literatur dan penelitian sebelumnya yang digunakan oleh penulis:  </w:t>
       </w:r>
     </w:p>
     <w:p>
@@ -6081,25 +4520,24 @@
         <w:pStyle w:val="ListParagraph"/>
         <w:numPr>
           <w:ilvl w:val="0"/>
-          <w:numId w:val="7"/>
+          <w:numId w:val="9"/>
         </w:numPr>
         <w:spacing w:line="360" w:lineRule="auto"/>
-        <w:ind w:left="0" w:firstLine="0"/>
-        <w:rPr>
-          <w:rFonts w:ascii="Times New Roman" w:hAnsi="Times New Roman" w:cs="Times New Roman"/>
-          <w:sz w:val="24"/>
-          <w:szCs w:val="24"/>
-          <w:lang w:val="id-ID"/>
-        </w:rPr>
-      </w:pPr>
-      <w:r>
-        <w:rPr>
-          <w:rFonts w:ascii="Times New Roman" w:hAnsi="Times New Roman" w:cs="Times New Roman"/>
-          <w:sz w:val="24"/>
-          <w:szCs w:val="24"/>
-          <w:lang w:val="id-ID"/>
-        </w:rPr>
-        <w:t>Tidak melakukan eksperimen</w:t>
+        <w:rPr>
+          <w:rFonts w:ascii="Times New Roman" w:hAnsi="Times New Roman" w:cs="Times New Roman"/>
+          <w:sz w:val="24"/>
+          <w:szCs w:val="24"/>
+          <w:lang w:val="id-ID"/>
+        </w:rPr>
+      </w:pPr>
+      <w:r>
+        <w:rPr>
+          <w:rFonts w:ascii="Times New Roman" w:hAnsi="Times New Roman" w:cs="Times New Roman"/>
+          <w:sz w:val="24"/>
+          <w:szCs w:val="24"/>
+          <w:lang w:val="id-ID"/>
+        </w:rPr>
+        <w:t>KepoTajwid: Aplikasi Pembelajaran Ilmu Tajwid Berbasis Web Interaktif</w:t>
       </w:r>
     </w:p>
     <w:p>
@@ -6107,25 +4545,30 @@
         <w:pStyle w:val="ListParagraph"/>
         <w:numPr>
           <w:ilvl w:val="0"/>
-          <w:numId w:val="7"/>
+          <w:numId w:val="9"/>
         </w:numPr>
         <w:spacing w:line="360" w:lineRule="auto"/>
-        <w:ind w:left="0" w:firstLine="0"/>
-        <w:rPr>
-          <w:rFonts w:ascii="Times New Roman" w:hAnsi="Times New Roman" w:cs="Times New Roman"/>
-          <w:sz w:val="24"/>
-          <w:szCs w:val="24"/>
-          <w:lang w:val="id-ID"/>
-        </w:rPr>
-      </w:pPr>
-      <w:r>
-        <w:rPr>
-          <w:rFonts w:ascii="Times New Roman" w:hAnsi="Times New Roman" w:cs="Times New Roman"/>
-          <w:sz w:val="24"/>
-          <w:szCs w:val="24"/>
-          <w:lang w:val="id-ID"/>
-        </w:rPr>
-        <w:t>Belum memiliki fitur berbayar</w:t>
+        <w:rPr>
+          <w:rFonts w:ascii="Times New Roman" w:hAnsi="Times New Roman" w:cs="Times New Roman"/>
+          <w:sz w:val="24"/>
+          <w:szCs w:val="24"/>
+        </w:rPr>
+      </w:pPr>
+      <w:r>
+        <w:rPr>
+          <w:rFonts w:ascii="Times New Roman" w:hAnsi="Times New Roman" w:cs="Times New Roman"/>
+          <w:sz w:val="24"/>
+          <w:szCs w:val="24"/>
+        </w:rPr>
+        <w:t>Perancangan Web e-Commerce dengan Metode Rapid Application Development ( RAD ) untuk Produk Unggulan Desa</w:t>
+      </w:r>
+      <w:r>
+        <w:rPr>
+          <w:rFonts w:ascii="Times New Roman" w:hAnsi="Times New Roman" w:cs="Times New Roman"/>
+          <w:sz w:val="24"/>
+          <w:szCs w:val="24"/>
+        </w:rPr>
+        <w:t xml:space="preserve"> </w:t>
       </w:r>
     </w:p>
     <w:p>
@@ -6133,45 +4576,234 @@
         <w:pStyle w:val="ListParagraph"/>
         <w:numPr>
           <w:ilvl w:val="0"/>
-          <w:numId w:val="7"/>
+          <w:numId w:val="9"/>
         </w:numPr>
         <w:spacing w:line="360" w:lineRule="auto"/>
-        <w:ind w:left="0" w:firstLine="0"/>
-        <w:rPr>
-          <w:rFonts w:ascii="Times New Roman" w:hAnsi="Times New Roman" w:cs="Times New Roman"/>
-          <w:sz w:val="24"/>
-          <w:szCs w:val="24"/>
-          <w:lang w:val="id-ID"/>
-        </w:rPr>
-      </w:pPr>
-      <w:r>
-        <w:rPr>
-          <w:rFonts w:ascii="Times New Roman" w:hAnsi="Times New Roman" w:cs="Times New Roman"/>
-          <w:sz w:val="24"/>
-          <w:szCs w:val="24"/>
-          <w:lang w:val="id-ID"/>
-        </w:rPr>
-        <w:t>Belum bisa mengekspost apk di publik</w:t>
-      </w:r>
-    </w:p>
-    <w:p>
-      <w:pPr>
-        <w:spacing w:line="360" w:lineRule="auto"/>
-        <w:rPr>
-          <w:rFonts w:ascii="Times New Roman" w:hAnsi="Times New Roman" w:cs="Times New Roman"/>
-          <w:sz w:val="24"/>
-          <w:szCs w:val="24"/>
-          <w:lang w:val="id-ID"/>
-        </w:rPr>
-      </w:pPr>
-      <w:r>
-        <w:rPr>
-          <w:rFonts w:ascii="Times New Roman" w:hAnsi="Times New Roman" w:cs="Times New Roman"/>
-          <w:sz w:val="24"/>
-          <w:szCs w:val="24"/>
-          <w:lang w:val="id-ID"/>
-        </w:rPr>
-        <w:t>Penelitian selalu memiliki batasan yang mana batasan itu menjadikan evaluasi bagi pembuat aplikasi setelahnya dengan cara mengambil pelajaran dan tidak mengulangi kesalahan yang sama bukan dengan plagiasi aplikasi dan menjualnya dengan penjualan yang mahal</w:t>
+        <w:rPr>
+          <w:rFonts w:ascii="Times New Roman" w:hAnsi="Times New Roman" w:cs="Times New Roman"/>
+          <w:sz w:val="24"/>
+          <w:szCs w:val="24"/>
+        </w:rPr>
+      </w:pPr>
+      <w:r>
+        <w:rPr>
+          <w:rFonts w:ascii="Times New Roman" w:hAnsi="Times New Roman" w:cs="Times New Roman"/>
+          <w:sz w:val="24"/>
+          <w:szCs w:val="24"/>
+        </w:rPr>
+        <w:t>Pembangunan Aplikasi Pelaporan Kecelakaan Lalu Lintas Berbasis Web Menggunakan Framework Laravel</w:t>
+      </w:r>
+    </w:p>
+    <w:p>
+      <w:pPr>
+        <w:pStyle w:val="ListParagraph"/>
+        <w:numPr>
+          <w:ilvl w:val="0"/>
+          <w:numId w:val="9"/>
+        </w:numPr>
+        <w:spacing w:line="360" w:lineRule="auto"/>
+        <w:rPr>
+          <w:rFonts w:ascii="Times New Roman" w:hAnsi="Times New Roman" w:cs="Times New Roman"/>
+          <w:sz w:val="24"/>
+          <w:szCs w:val="24"/>
+        </w:rPr>
+      </w:pPr>
+      <w:r>
+        <w:rPr>
+          <w:rFonts w:ascii="Times New Roman" w:hAnsi="Times New Roman" w:cs="Times New Roman"/>
+          <w:sz w:val="24"/>
+          <w:szCs w:val="24"/>
+        </w:rPr>
+        <w:t>Penggunaan Framework Laravel dalam Rancang Bangun Modul Back-End Artikel Website Bisnis</w:t>
+      </w:r>
+      <w:r>
+        <w:rPr>
+          <w:rFonts w:ascii="Times New Roman" w:hAnsi="Times New Roman" w:cs="Times New Roman"/>
+          <w:sz w:val="24"/>
+          <w:szCs w:val="24"/>
+        </w:rPr>
+        <w:t>.</w:t>
+      </w:r>
+    </w:p>
+    <w:p>
+      <w:pPr>
+        <w:pStyle w:val="ListParagraph"/>
+        <w:numPr>
+          <w:ilvl w:val="0"/>
+          <w:numId w:val="9"/>
+        </w:numPr>
+        <w:spacing w:line="360" w:lineRule="auto"/>
+        <w:rPr>
+          <w:rFonts w:ascii="Times New Roman" w:hAnsi="Times New Roman" w:cs="Times New Roman"/>
+          <w:sz w:val="24"/>
+          <w:szCs w:val="24"/>
+        </w:rPr>
+      </w:pPr>
+      <w:r>
+        <w:rPr>
+          <w:rFonts w:ascii="Times New Roman" w:hAnsi="Times New Roman" w:cs="Times New Roman"/>
+          <w:sz w:val="24"/>
+          <w:szCs w:val="24"/>
+        </w:rPr>
+        <w:t>Sistem Informasi Penjualan Pada Toko Online Dengan Metode Rapid Application Development (RAD)</w:t>
+      </w:r>
+    </w:p>
+    <w:p>
+      <w:pPr>
+        <w:pStyle w:val="ListParagraph"/>
+        <w:numPr>
+          <w:ilvl w:val="0"/>
+          <w:numId w:val="9"/>
+        </w:numPr>
+        <w:spacing w:line="360" w:lineRule="auto"/>
+        <w:rPr>
+          <w:rFonts w:ascii="Times New Roman" w:hAnsi="Times New Roman" w:cs="Times New Roman"/>
+          <w:sz w:val="24"/>
+          <w:szCs w:val="24"/>
+        </w:rPr>
+      </w:pPr>
+      <w:r>
+        <w:rPr>
+          <w:rFonts w:ascii="Times New Roman" w:hAnsi="Times New Roman" w:cs="Times New Roman"/>
+          <w:sz w:val="24"/>
+          <w:szCs w:val="24"/>
+        </w:rPr>
+        <w:t>Implementasi Sistem Informasi Akademik Berbasis Web Menggunakan Framework Laravel</w:t>
+      </w:r>
+    </w:p>
+    <w:p>
+      <w:pPr>
+        <w:pStyle w:val="ListParagraph"/>
+        <w:numPr>
+          <w:ilvl w:val="0"/>
+          <w:numId w:val="9"/>
+        </w:numPr>
+        <w:spacing w:line="360" w:lineRule="auto"/>
+        <w:rPr>
+          <w:rFonts w:ascii="Times New Roman" w:hAnsi="Times New Roman" w:cs="Times New Roman"/>
+          <w:sz w:val="24"/>
+          <w:szCs w:val="24"/>
+        </w:rPr>
+      </w:pPr>
+      <w:r>
+        <w:rPr>
+          <w:rFonts w:ascii="Times New Roman" w:hAnsi="Times New Roman" w:cs="Times New Roman"/>
+          <w:sz w:val="24"/>
+          <w:szCs w:val="24"/>
+        </w:rPr>
+        <w:t>APLIKASI PEMBELAJARAN ILMU TAJWID BERBASIS MOBILE</w:t>
+      </w:r>
+    </w:p>
+    <w:p>
+      <w:pPr>
+        <w:pStyle w:val="ListParagraph"/>
+        <w:numPr>
+          <w:ilvl w:val="0"/>
+          <w:numId w:val="9"/>
+        </w:numPr>
+        <w:spacing w:line="360" w:lineRule="auto"/>
+        <w:rPr>
+          <w:rFonts w:ascii="Times New Roman" w:hAnsi="Times New Roman" w:cs="Times New Roman"/>
+          <w:sz w:val="24"/>
+          <w:szCs w:val="24"/>
+        </w:rPr>
+      </w:pPr>
+      <w:r>
+        <w:rPr>
+          <w:rFonts w:ascii="Times New Roman" w:hAnsi="Times New Roman" w:cs="Times New Roman"/>
+          <w:sz w:val="24"/>
+          <w:szCs w:val="24"/>
+        </w:rPr>
+        <w:t>Implementasi Metode RAD Pada Website Service Guide “Tour Waterfall South Sumatera”</w:t>
+      </w:r>
+    </w:p>
+    <w:p>
+      <w:pPr>
+        <w:pStyle w:val="ListParagraph"/>
+        <w:numPr>
+          <w:ilvl w:val="0"/>
+          <w:numId w:val="9"/>
+        </w:numPr>
+        <w:spacing w:line="360" w:lineRule="auto"/>
+        <w:rPr>
+          <w:rFonts w:ascii="Times New Roman" w:hAnsi="Times New Roman" w:cs="Times New Roman"/>
+          <w:sz w:val="24"/>
+          <w:szCs w:val="24"/>
+        </w:rPr>
+      </w:pPr>
+      <w:r>
+        <w:rPr>
+          <w:rFonts w:ascii="Times New Roman" w:hAnsi="Times New Roman" w:cs="Times New Roman"/>
+          <w:sz w:val="24"/>
+          <w:szCs w:val="24"/>
+        </w:rPr>
+        <w:t>Metode Pengujian Perangkat Lunak Yang Berfokus Pada Sisi Fungsionalitas</w:t>
+      </w:r>
+    </w:p>
+    <w:p>
+      <w:pPr>
+        <w:pStyle w:val="ListParagraph"/>
+        <w:numPr>
+          <w:ilvl w:val="0"/>
+          <w:numId w:val="9"/>
+        </w:numPr>
+        <w:spacing w:line="360" w:lineRule="auto"/>
+        <w:rPr>
+          <w:rFonts w:ascii="Times New Roman" w:hAnsi="Times New Roman" w:cs="Times New Roman"/>
+          <w:sz w:val="24"/>
+          <w:szCs w:val="24"/>
+        </w:rPr>
+      </w:pPr>
+      <w:r>
+        <w:rPr>
+          <w:rFonts w:ascii="Times New Roman" w:hAnsi="Times New Roman" w:cs="Times New Roman"/>
+          <w:sz w:val="24"/>
+          <w:szCs w:val="24"/>
+        </w:rPr>
+        <w:t>Penggunaan Metode Black Box Pada Pengujian Sistem Informasi Surat Keluar Masuk</w:t>
+      </w:r>
+    </w:p>
+    <w:p>
+      <w:pPr>
+        <w:spacing w:line="360" w:lineRule="auto"/>
+        <w:ind w:left="60"/>
+        <w:rPr>
+          <w:rFonts w:ascii="Times New Roman" w:hAnsi="Times New Roman" w:cs="Times New Roman"/>
+          <w:sz w:val="24"/>
+          <w:szCs w:val="24"/>
+        </w:rPr>
+      </w:pPr>
+      <w:r>
+        <w:rPr>
+          <w:rFonts w:ascii="Times New Roman" w:hAnsi="Times New Roman" w:cs="Times New Roman"/>
+          <w:sz w:val="24"/>
+          <w:szCs w:val="24"/>
+        </w:rPr>
+        <w:t>Kesimpulan dari sepuluh referensi diatas adalah</w:t>
+      </w:r>
+      <w:r>
+        <w:rPr>
+          <w:rFonts w:ascii="Times New Roman" w:hAnsi="Times New Roman" w:cs="Times New Roman"/>
+          <w:sz w:val="24"/>
+          <w:szCs w:val="24"/>
+        </w:rPr>
+        <w:t xml:space="preserve"> k</w:t>
+      </w:r>
+      <w:r>
+        <w:rPr>
+          <w:rFonts w:ascii="Times New Roman" w:hAnsi="Times New Roman" w:cs="Times New Roman"/>
+          <w:sz w:val="24"/>
+          <w:szCs w:val="24"/>
+        </w:rPr>
+        <w:t>ita bisa mendapatkan banya</w:t>
+      </w:r>
+      <w:r>
+        <w:rPr>
+          <w:rFonts w:ascii="Times New Roman" w:hAnsi="Times New Roman" w:cs="Times New Roman"/>
+          <w:sz w:val="24"/>
+          <w:szCs w:val="24"/>
+        </w:rPr>
+        <w:t>k gambaran tentang perancangan sebuah website berbasis framework laravel serta tajwid serta gambaran RAD dengan menggunakan metode  pengujian black box dengan bahasa php.</w:t>
       </w:r>
     </w:p>
     <w:p>
@@ -6200,6 +4832,1586 @@
           <w:lang w:val="id-ID"/>
         </w:rPr>
       </w:pPr>
+    </w:p>
+    <w:p>
+      <w:pPr>
+        <w:spacing w:line="360" w:lineRule="auto"/>
+        <w:rPr>
+          <w:rFonts w:ascii="Times New Roman" w:hAnsi="Times New Roman" w:cs="Times New Roman"/>
+          <w:b/>
+          <w:bCs/>
+          <w:sz w:val="24"/>
+          <w:szCs w:val="24"/>
+          <w:lang w:val="id-ID"/>
+        </w:rPr>
+      </w:pPr>
+    </w:p>
+    <w:p>
+      <w:pPr>
+        <w:spacing w:line="360" w:lineRule="auto"/>
+        <w:rPr>
+          <w:rFonts w:ascii="Times New Roman" w:hAnsi="Times New Roman" w:cs="Times New Roman"/>
+          <w:b/>
+          <w:bCs/>
+          <w:sz w:val="24"/>
+          <w:szCs w:val="24"/>
+          <w:lang w:val="id-ID"/>
+        </w:rPr>
+      </w:pPr>
+    </w:p>
+    <w:p>
+      <w:pPr>
+        <w:spacing w:line="360" w:lineRule="auto"/>
+        <w:rPr>
+          <w:rFonts w:ascii="Times New Roman" w:hAnsi="Times New Roman" w:cs="Times New Roman"/>
+          <w:b/>
+          <w:bCs/>
+          <w:sz w:val="24"/>
+          <w:szCs w:val="24"/>
+          <w:lang w:val="id-ID"/>
+        </w:rPr>
+      </w:pPr>
+    </w:p>
+    <w:p>
+      <w:pPr>
+        <w:spacing w:line="360" w:lineRule="auto"/>
+        <w:rPr>
+          <w:rFonts w:ascii="Times New Roman" w:hAnsi="Times New Roman" w:cs="Times New Roman"/>
+          <w:b/>
+          <w:bCs/>
+          <w:sz w:val="24"/>
+          <w:szCs w:val="24"/>
+        </w:rPr>
+      </w:pPr>
+    </w:p>
+    <w:p>
+      <w:pPr>
+        <w:spacing w:line="360" w:lineRule="auto"/>
+        <w:jc w:val="center"/>
+        <w:rPr>
+          <w:rFonts w:ascii="Times New Roman" w:hAnsi="Times New Roman" w:cs="Times New Roman"/>
+          <w:b/>
+          <w:bCs/>
+          <w:sz w:val="28"/>
+          <w:szCs w:val="28"/>
+          <w:lang w:val="id-ID"/>
+        </w:rPr>
+      </w:pPr>
+      <w:r>
+        <w:rPr>
+          <w:rFonts w:ascii="Times New Roman" w:hAnsi="Times New Roman" w:cs="Times New Roman"/>
+          <w:b/>
+          <w:bCs/>
+          <w:sz w:val="28"/>
+          <w:szCs w:val="28"/>
+          <w:lang w:val="id-ID"/>
+        </w:rPr>
+        <w:lastRenderedPageBreak/>
+        <w:t>BAB III : Metodologi penelitian</w:t>
+      </w:r>
+    </w:p>
+    <w:p>
+      <w:pPr>
+        <w:spacing w:line="360" w:lineRule="auto"/>
+        <w:rPr>
+          <w:rFonts w:ascii="Times New Roman" w:hAnsi="Times New Roman" w:cs="Times New Roman"/>
+          <w:b/>
+          <w:bCs/>
+          <w:sz w:val="28"/>
+          <w:szCs w:val="28"/>
+          <w:lang w:val="id-ID"/>
+        </w:rPr>
+      </w:pPr>
+      <w:r>
+        <w:rPr>
+          <w:rFonts w:ascii="Times New Roman" w:hAnsi="Times New Roman" w:cs="Times New Roman"/>
+          <w:b/>
+          <w:bCs/>
+          <w:sz w:val="28"/>
+          <w:szCs w:val="28"/>
+          <w:lang w:val="id-ID"/>
+        </w:rPr>
+        <w:t>3.1 Metode Penelitian</w:t>
+      </w:r>
+    </w:p>
+    <w:p>
+      <w:pPr>
+        <w:spacing w:line="360" w:lineRule="auto"/>
+        <w:rPr>
+          <w:rFonts w:ascii="Times New Roman" w:hAnsi="Times New Roman" w:cs="Times New Roman"/>
+          <w:sz w:val="24"/>
+          <w:szCs w:val="24"/>
+        </w:rPr>
+      </w:pPr>
+      <w:r>
+        <w:rPr>
+          <w:rFonts w:ascii="Times New Roman" w:hAnsi="Times New Roman" w:cs="Times New Roman"/>
+          <w:sz w:val="24"/>
+          <w:szCs w:val="24"/>
+        </w:rPr>
+        <w:t>Dalam bab ini, kami akan menjelaskan rincian metode penelitian yang akan kami gunakan untuk mengembangkan situs pembelajaran tajwid menggunakan Metode Rapid Application Development (RAD). Metode RAD dipilih untuk memungkinkan pengembangan situs dengan proses yang cepat, iteratif, dan berfokus pada interaksi aktif dengan pengguna.</w:t>
+      </w:r>
+    </w:p>
+    <w:p>
+      <w:pPr>
+        <w:spacing w:line="360" w:lineRule="auto"/>
+        <w:rPr>
+          <w:rFonts w:ascii="Times New Roman" w:hAnsi="Times New Roman" w:cs="Times New Roman"/>
+          <w:sz w:val="24"/>
+          <w:szCs w:val="24"/>
+        </w:rPr>
+      </w:pPr>
+      <w:r>
+        <w:rPr>
+          <w:rFonts w:ascii="Times New Roman" w:hAnsi="Times New Roman" w:cs="Times New Roman"/>
+          <w:sz w:val="24"/>
+          <w:szCs w:val="24"/>
+        </w:rPr>
+        <w:t>Metode RAD adalah pendekatan pengembangan perangkat lunak yang mengedepankan iterasi cepat dalam merancang dan mengembangkan solusi teknologi. Metode ini cocok untuk proyek-proyek dengan batasan waktu yang ketat dan memerlukan interaksi yang erat dengan pengguna dalam setiap tahapan pengembangan.</w:t>
+      </w:r>
+    </w:p>
+    <w:p>
+      <w:pPr>
+        <w:spacing w:line="360" w:lineRule="auto"/>
+        <w:rPr>
+          <w:rFonts w:ascii="Times New Roman" w:hAnsi="Times New Roman" w:cs="Times New Roman"/>
+          <w:sz w:val="24"/>
+          <w:szCs w:val="24"/>
+        </w:rPr>
+      </w:pPr>
+    </w:p>
+    <w:p>
+      <w:pPr>
+        <w:spacing w:line="360" w:lineRule="auto"/>
+        <w:rPr>
+          <w:rFonts w:ascii="Times New Roman" w:hAnsi="Times New Roman" w:cs="Times New Roman"/>
+          <w:b/>
+          <w:bCs/>
+          <w:sz w:val="24"/>
+          <w:szCs w:val="24"/>
+        </w:rPr>
+      </w:pPr>
+      <w:r>
+        <w:rPr>
+          <w:rFonts w:ascii="Times New Roman" w:hAnsi="Times New Roman" w:cs="Times New Roman"/>
+          <w:b/>
+          <w:bCs/>
+          <w:sz w:val="24"/>
+          <w:szCs w:val="24"/>
+        </w:rPr>
+        <w:t>Tahapan Pengembangan dengan Metode RAD</w:t>
+      </w:r>
+    </w:p>
+    <w:p>
+      <w:pPr>
+        <w:spacing w:line="360" w:lineRule="auto"/>
+        <w:rPr>
+          <w:rFonts w:ascii="Times New Roman" w:hAnsi="Times New Roman" w:cs="Times New Roman"/>
+          <w:sz w:val="24"/>
+          <w:szCs w:val="24"/>
+        </w:rPr>
+      </w:pPr>
+      <w:r>
+        <w:rPr>
+          <w:rFonts w:ascii="Times New Roman" w:hAnsi="Times New Roman" w:cs="Times New Roman"/>
+          <w:sz w:val="24"/>
+          <w:szCs w:val="24"/>
+        </w:rPr>
+        <w:t xml:space="preserve">Kami akan </w:t>
+      </w:r>
+      <w:r>
+        <w:rPr>
+          <w:rFonts w:ascii="Times New Roman" w:hAnsi="Times New Roman" w:cs="Times New Roman"/>
+          <w:sz w:val="24"/>
+          <w:szCs w:val="24"/>
+        </w:rPr>
+        <w:t xml:space="preserve">menggunakan </w:t>
+      </w:r>
+      <w:r>
+        <w:rPr>
+          <w:rFonts w:ascii="Times New Roman" w:hAnsi="Times New Roman" w:cs="Times New Roman"/>
+          <w:sz w:val="24"/>
+          <w:szCs w:val="24"/>
+        </w:rPr>
+        <w:t>Metode RAD dalam tiga tahapan utama: Analisis Kebutuhan, Perancangan, dan Implementasi. Pendekatan ini memungkinkan kami untuk menghasilkan hasil yang fungsional dan teruji dalam waktu yang relatif singkat.</w:t>
+      </w:r>
+    </w:p>
+    <w:p>
+      <w:pPr>
+        <w:spacing w:line="360" w:lineRule="auto"/>
+        <w:rPr>
+          <w:rFonts w:ascii="Times New Roman" w:hAnsi="Times New Roman" w:cs="Times New Roman"/>
+          <w:sz w:val="24"/>
+          <w:szCs w:val="24"/>
+        </w:rPr>
+      </w:pPr>
+    </w:p>
+    <w:p>
+      <w:pPr>
+        <w:spacing w:line="360" w:lineRule="auto"/>
+        <w:rPr>
+          <w:rFonts w:ascii="Times New Roman" w:hAnsi="Times New Roman" w:cs="Times New Roman"/>
+          <w:sz w:val="24"/>
+          <w:szCs w:val="24"/>
+        </w:rPr>
+      </w:pPr>
+      <w:r>
+        <w:rPr>
+          <w:rFonts w:ascii="Times New Roman" w:hAnsi="Times New Roman" w:cs="Times New Roman"/>
+          <w:b/>
+          <w:bCs/>
+          <w:sz w:val="24"/>
+          <w:szCs w:val="24"/>
+        </w:rPr>
+        <w:t xml:space="preserve">Tahap </w:t>
+      </w:r>
+      <w:r>
+        <w:rPr>
+          <w:rFonts w:ascii="Times New Roman" w:hAnsi="Times New Roman" w:cs="Times New Roman"/>
+          <w:b/>
+          <w:bCs/>
+          <w:sz w:val="24"/>
+          <w:szCs w:val="24"/>
+        </w:rPr>
+        <w:t>1: Analisis Kebutuhan</w:t>
+      </w:r>
+    </w:p>
+    <w:p>
+      <w:pPr>
+        <w:spacing w:line="360" w:lineRule="auto"/>
+        <w:rPr>
+          <w:rFonts w:ascii="Times New Roman" w:hAnsi="Times New Roman" w:cs="Times New Roman"/>
+          <w:sz w:val="24"/>
+          <w:szCs w:val="24"/>
+        </w:rPr>
+      </w:pPr>
+      <w:r>
+        <w:rPr>
+          <w:rFonts w:ascii="Times New Roman" w:hAnsi="Times New Roman" w:cs="Times New Roman"/>
+          <w:sz w:val="24"/>
+          <w:szCs w:val="24"/>
+        </w:rPr>
+        <w:t>Tahap pertama dalam Metode RAD adalah Analisis Kebutuhan. Kami akan mengidentifikasi dan menganalisis kebutuhan pengguna terkait situs pembelajaran tajwid. Ini melibatkan interaksi dengan ahli tajwid dan potensial pengguna, seperti mahasiswa dan pengajar</w:t>
+      </w:r>
+      <w:r>
+        <w:rPr>
+          <w:rFonts w:ascii="Times New Roman" w:hAnsi="Times New Roman" w:cs="Times New Roman"/>
+          <w:sz w:val="24"/>
+          <w:szCs w:val="24"/>
+        </w:rPr>
+        <w:t>/ustadz</w:t>
+      </w:r>
+      <w:r>
+        <w:rPr>
+          <w:rFonts w:ascii="Times New Roman" w:hAnsi="Times New Roman" w:cs="Times New Roman"/>
+          <w:sz w:val="24"/>
+          <w:szCs w:val="24"/>
+        </w:rPr>
+        <w:t>, untuk mengumpulkan persyaratan utama situs. Kami akan merinci fitur yang diperlukan, tampilan antarmuka, serta konten yang relevan dengan pembelajaran tajwid.</w:t>
+      </w:r>
+    </w:p>
+    <w:p>
+      <w:pPr>
+        <w:spacing w:line="360" w:lineRule="auto"/>
+        <w:rPr>
+          <w:rFonts w:ascii="Times New Roman" w:hAnsi="Times New Roman" w:cs="Times New Roman"/>
+          <w:sz w:val="24"/>
+          <w:szCs w:val="24"/>
+        </w:rPr>
+      </w:pPr>
+    </w:p>
+    <w:p>
+      <w:pPr>
+        <w:spacing w:line="360" w:lineRule="auto"/>
+        <w:rPr>
+          <w:rFonts w:ascii="Times New Roman" w:hAnsi="Times New Roman" w:cs="Times New Roman"/>
+          <w:sz w:val="24"/>
+          <w:szCs w:val="24"/>
+        </w:rPr>
+      </w:pPr>
+      <w:r>
+        <w:rPr>
+          <w:rFonts w:ascii="Times New Roman" w:hAnsi="Times New Roman" w:cs="Times New Roman"/>
+          <w:b/>
+          <w:bCs/>
+          <w:sz w:val="24"/>
+          <w:szCs w:val="24"/>
+        </w:rPr>
+        <w:t>Tahap 2</w:t>
+      </w:r>
+      <w:r>
+        <w:rPr>
+          <w:rFonts w:ascii="Times New Roman" w:hAnsi="Times New Roman" w:cs="Times New Roman"/>
+          <w:b/>
+          <w:bCs/>
+          <w:sz w:val="24"/>
+          <w:szCs w:val="24"/>
+        </w:rPr>
+        <w:t>:</w:t>
+      </w:r>
+      <w:r>
+        <w:rPr>
+          <w:rFonts w:ascii="Times New Roman" w:hAnsi="Times New Roman" w:cs="Times New Roman"/>
+          <w:b/>
+          <w:bCs/>
+          <w:sz w:val="24"/>
+          <w:szCs w:val="24"/>
+        </w:rPr>
+        <w:t xml:space="preserve"> Perancangan</w:t>
+      </w:r>
+    </w:p>
+    <w:p>
+      <w:pPr>
+        <w:spacing w:line="360" w:lineRule="auto"/>
+        <w:rPr>
+          <w:rFonts w:ascii="Times New Roman" w:hAnsi="Times New Roman" w:cs="Times New Roman"/>
+          <w:sz w:val="24"/>
+          <w:szCs w:val="24"/>
+        </w:rPr>
+      </w:pPr>
+      <w:r>
+        <w:rPr>
+          <w:rFonts w:ascii="Times New Roman" w:hAnsi="Times New Roman" w:cs="Times New Roman"/>
+          <w:sz w:val="24"/>
+          <w:szCs w:val="24"/>
+        </w:rPr>
+        <w:t>Setelah memahami kebutuhan pengguna, tahap selanjutnya adalah Perancangan. Kami akan merancang</w:t>
+      </w:r>
+      <w:r>
+        <w:rPr>
+          <w:rFonts w:ascii="Times New Roman" w:hAnsi="Times New Roman" w:cs="Times New Roman"/>
+          <w:sz w:val="24"/>
+          <w:szCs w:val="24"/>
+        </w:rPr>
+        <w:t xml:space="preserve"> konsep dari aplikasi ini dan juga</w:t>
+      </w:r>
+      <w:r>
+        <w:rPr>
+          <w:rFonts w:ascii="Times New Roman" w:hAnsi="Times New Roman" w:cs="Times New Roman"/>
+          <w:sz w:val="24"/>
+          <w:szCs w:val="24"/>
+        </w:rPr>
+        <w:t xml:space="preserve"> antarmuka pengguna</w:t>
+      </w:r>
+      <w:r>
+        <w:rPr>
+          <w:rFonts w:ascii="Times New Roman" w:hAnsi="Times New Roman" w:cs="Times New Roman"/>
+          <w:sz w:val="24"/>
+          <w:szCs w:val="24"/>
+        </w:rPr>
+        <w:t>nya</w:t>
+      </w:r>
+      <w:r>
+        <w:rPr>
+          <w:rFonts w:ascii="Times New Roman" w:hAnsi="Times New Roman" w:cs="Times New Roman"/>
+          <w:sz w:val="24"/>
+          <w:szCs w:val="24"/>
+        </w:rPr>
+        <w:t xml:space="preserve">, dan fitur-fitur </w:t>
+      </w:r>
+      <w:r>
+        <w:rPr>
+          <w:rFonts w:ascii="Times New Roman" w:hAnsi="Times New Roman" w:cs="Times New Roman"/>
+          <w:sz w:val="24"/>
+          <w:szCs w:val="24"/>
+        </w:rPr>
+        <w:t>yang ada pada aplikasi pembelajaran tajwid ini</w:t>
+      </w:r>
+      <w:r>
+        <w:rPr>
+          <w:rFonts w:ascii="Times New Roman" w:hAnsi="Times New Roman" w:cs="Times New Roman"/>
+          <w:sz w:val="24"/>
+          <w:szCs w:val="24"/>
+        </w:rPr>
+        <w:t xml:space="preserve">. </w:t>
+      </w:r>
+      <w:r>
+        <w:rPr>
+          <w:rFonts w:ascii="Times New Roman" w:hAnsi="Times New Roman" w:cs="Times New Roman"/>
+          <w:sz w:val="24"/>
+          <w:szCs w:val="24"/>
+        </w:rPr>
+        <w:t>K</w:t>
+      </w:r>
+      <w:r>
+        <w:rPr>
+          <w:rFonts w:ascii="Times New Roman" w:hAnsi="Times New Roman" w:cs="Times New Roman"/>
+          <w:sz w:val="24"/>
+          <w:szCs w:val="24"/>
+        </w:rPr>
+        <w:t xml:space="preserve">ami akan menghasilkan prototipe visual yang merepresentasikan konsep </w:t>
+      </w:r>
+      <w:r>
+        <w:rPr>
+          <w:rFonts w:ascii="Times New Roman" w:hAnsi="Times New Roman" w:cs="Times New Roman"/>
+          <w:sz w:val="24"/>
+          <w:szCs w:val="24"/>
+        </w:rPr>
+        <w:t>dalam aplikasi SIBETA (</w:t>
+      </w:r>
+      <w:r>
+        <w:rPr>
+          <w:rFonts w:ascii="Times New Roman" w:hAnsi="Times New Roman" w:cs="Times New Roman"/>
+          <w:sz w:val="24"/>
+          <w:szCs w:val="24"/>
+        </w:rPr>
+        <w:t>situs pembelajaran tajwid</w:t>
+      </w:r>
+      <w:r>
+        <w:rPr>
+          <w:rFonts w:ascii="Times New Roman" w:hAnsi="Times New Roman" w:cs="Times New Roman"/>
+          <w:sz w:val="24"/>
+          <w:szCs w:val="24"/>
+        </w:rPr>
+        <w:t>) ini</w:t>
+      </w:r>
+      <w:r>
+        <w:rPr>
+          <w:rFonts w:ascii="Times New Roman" w:hAnsi="Times New Roman" w:cs="Times New Roman"/>
+          <w:sz w:val="24"/>
+          <w:szCs w:val="24"/>
+        </w:rPr>
+        <w:t>. Selain itu, kami akan merinci struktur konten, seperti materi tajwid, latihan, dan materi bacaan.</w:t>
+      </w:r>
+    </w:p>
+    <w:p>
+      <w:pPr>
+        <w:spacing w:line="360" w:lineRule="auto"/>
+        <w:rPr>
+          <w:rFonts w:ascii="Times New Roman" w:hAnsi="Times New Roman" w:cs="Times New Roman"/>
+          <w:sz w:val="24"/>
+          <w:szCs w:val="24"/>
+        </w:rPr>
+      </w:pPr>
+      <w:r>
+        <w:rPr>
+          <w:rFonts w:ascii="Times New Roman" w:hAnsi="Times New Roman" w:cs="Times New Roman"/>
+          <w:b/>
+          <w:bCs/>
+          <w:sz w:val="24"/>
+          <w:szCs w:val="24"/>
+        </w:rPr>
+        <w:lastRenderedPageBreak/>
+        <w:t>Tahap 3</w:t>
+      </w:r>
+      <w:r>
+        <w:rPr>
+          <w:rFonts w:ascii="Times New Roman" w:hAnsi="Times New Roman" w:cs="Times New Roman"/>
+          <w:b/>
+          <w:bCs/>
+          <w:sz w:val="24"/>
+          <w:szCs w:val="24"/>
+        </w:rPr>
+        <w:t>: Implementasi</w:t>
+      </w:r>
+    </w:p>
+    <w:p>
+      <w:pPr>
+        <w:spacing w:line="360" w:lineRule="auto"/>
+        <w:rPr>
+          <w:rFonts w:ascii="Times New Roman" w:hAnsi="Times New Roman" w:cs="Times New Roman"/>
+          <w:sz w:val="24"/>
+          <w:szCs w:val="24"/>
+        </w:rPr>
+      </w:pPr>
+      <w:r>
+        <w:rPr>
+          <w:rFonts w:ascii="Times New Roman" w:hAnsi="Times New Roman" w:cs="Times New Roman"/>
+          <w:sz w:val="24"/>
+          <w:szCs w:val="24"/>
+        </w:rPr>
+        <w:t>Tahap Implementasi melibatkan transformasi desain ke dalam bentuk nyata</w:t>
+      </w:r>
+      <w:r>
+        <w:rPr>
+          <w:rFonts w:ascii="Times New Roman" w:hAnsi="Times New Roman" w:cs="Times New Roman"/>
+          <w:sz w:val="24"/>
+          <w:szCs w:val="24"/>
+        </w:rPr>
+        <w:t xml:space="preserve"> / sebuah codingan</w:t>
+      </w:r>
+      <w:r>
+        <w:rPr>
+          <w:rFonts w:ascii="Times New Roman" w:hAnsi="Times New Roman" w:cs="Times New Roman"/>
+          <w:sz w:val="24"/>
+          <w:szCs w:val="24"/>
+        </w:rPr>
+        <w:t>. Kami akan mengembangkan kode program berdasarkan desain yang telah dirancang sebelumnya. Fitur-fitur interaktif akan diimplementasikan, dan konten tajwid akan disusun sesuai dengan struktur yang telah ditetapkan. Uji coba awal akan dilakukan untuk memastikan fungsionalitas dan responsivitas situs.</w:t>
+      </w:r>
+    </w:p>
+    <w:p>
+      <w:pPr>
+        <w:spacing w:line="360" w:lineRule="auto"/>
+        <w:rPr>
+          <w:rFonts w:ascii="Times New Roman" w:hAnsi="Times New Roman" w:cs="Times New Roman"/>
+          <w:sz w:val="24"/>
+          <w:szCs w:val="24"/>
+        </w:rPr>
+      </w:pPr>
+    </w:p>
+    <w:p>
+      <w:pPr>
+        <w:spacing w:line="360" w:lineRule="auto"/>
+        <w:rPr>
+          <w:rFonts w:ascii="Times New Roman" w:hAnsi="Times New Roman" w:cs="Times New Roman"/>
+          <w:b/>
+          <w:bCs/>
+          <w:sz w:val="24"/>
+          <w:szCs w:val="24"/>
+        </w:rPr>
+      </w:pPr>
+      <w:r>
+        <w:rPr>
+          <w:rFonts w:ascii="Times New Roman" w:hAnsi="Times New Roman" w:cs="Times New Roman"/>
+          <w:b/>
+          <w:bCs/>
+          <w:sz w:val="24"/>
+          <w:szCs w:val="24"/>
+        </w:rPr>
+        <w:t>Keuntungan Metode RAD dalam Pengembangan Situs Pembelajaran Tajwid</w:t>
+      </w:r>
+    </w:p>
+    <w:p>
+      <w:pPr>
+        <w:spacing w:line="360" w:lineRule="auto"/>
+        <w:rPr>
+          <w:rFonts w:ascii="Times New Roman" w:hAnsi="Times New Roman" w:cs="Times New Roman"/>
+          <w:sz w:val="24"/>
+          <w:szCs w:val="24"/>
+        </w:rPr>
+      </w:pPr>
+      <w:r>
+        <w:rPr>
+          <w:rFonts w:ascii="Times New Roman" w:hAnsi="Times New Roman" w:cs="Times New Roman"/>
+          <w:sz w:val="24"/>
+          <w:szCs w:val="24"/>
+        </w:rPr>
+        <w:t>Metode RAD memungkinkan kami untuk terlibat secara aktif dengan pengguna dalam setiap tahapan pengembangan, sehingga situs yang dihasilkan lebih sesuai dengan kebutuhan mereka. Pendekatan iteratif juga memungkinkan kami untuk mengidentifikasi dan mengatasi masalah dengan cepat, meminimalkan risiko perubahan yang besar di tahap akhir.</w:t>
+      </w:r>
+    </w:p>
+    <w:p>
+      <w:pPr>
+        <w:spacing w:line="360" w:lineRule="auto"/>
+        <w:rPr>
+          <w:rFonts w:ascii="Times New Roman" w:hAnsi="Times New Roman" w:cs="Times New Roman"/>
+          <w:b/>
+          <w:bCs/>
+          <w:sz w:val="28"/>
+          <w:szCs w:val="28"/>
+          <w:lang w:val="id-ID"/>
+        </w:rPr>
+      </w:pPr>
+      <w:r>
+        <w:rPr>
+          <w:rStyle w:val="fontstyle01"/>
+          <w:rFonts w:ascii="Times New Roman" w:hAnsi="Times New Roman" w:cs="Times New Roman"/>
+          <w:sz w:val="28"/>
+          <w:szCs w:val="28"/>
+        </w:rPr>
+        <w:br/>
+      </w:r>
+      <w:r>
+        <w:rPr>
+          <w:rFonts w:ascii="Times New Roman" w:hAnsi="Times New Roman" w:cs="Times New Roman"/>
+          <w:b/>
+          <w:bCs/>
+          <w:sz w:val="28"/>
+          <w:szCs w:val="28"/>
+          <w:lang w:val="id-ID"/>
+        </w:rPr>
+        <w:t>3.2 Metode Pengumpulan Data</w:t>
+      </w:r>
+    </w:p>
+    <w:p>
+      <w:pPr>
+        <w:spacing w:line="360" w:lineRule="auto"/>
+        <w:rPr>
+          <w:rFonts w:ascii="Times New Roman" w:hAnsi="Times New Roman" w:cs="Times New Roman"/>
+          <w:sz w:val="24"/>
+          <w:szCs w:val="24"/>
+          <w:lang w:val="id-ID"/>
+        </w:rPr>
+      </w:pPr>
+      <w:r>
+        <w:rPr>
+          <w:rFonts w:ascii="Times New Roman" w:hAnsi="Times New Roman" w:cs="Times New Roman"/>
+          <w:sz w:val="24"/>
+          <w:szCs w:val="24"/>
+        </w:rPr>
+        <w:t>Metode pengumpulan data adalah cara atau strategi yang digunakan untuk mengumpulkan informasi, fakta, atau data yang berkaitan dengan kajian atau penelitian tertentu. Metode ini membantu peneliti atau pengamat untuk mengumpulkan data yang dibutuhkan untuk menjawab pertanyaan penelitian, menguji hipotesis, atau mencapai tujuan penelitian yang telah ditetapkan</w:t>
+      </w:r>
+      <w:r>
+        <w:rPr>
+          <w:rFonts w:ascii="Times New Roman" w:hAnsi="Times New Roman" w:cs="Times New Roman"/>
+          <w:sz w:val="24"/>
+          <w:szCs w:val="24"/>
+        </w:rPr>
+        <w:t>.</w:t>
+      </w:r>
+      <w:r>
+        <w:rPr>
+          <w:rFonts w:ascii="Times New Roman" w:hAnsi="Times New Roman" w:cs="Times New Roman"/>
+          <w:sz w:val="24"/>
+          <w:szCs w:val="24"/>
+        </w:rPr>
+        <w:t xml:space="preserve"> </w:t>
+      </w:r>
+      <w:r>
+        <w:rPr>
+          <w:rFonts w:ascii="Times New Roman" w:hAnsi="Times New Roman" w:cs="Times New Roman"/>
+          <w:sz w:val="24"/>
+          <w:szCs w:val="24"/>
+        </w:rPr>
+        <w:t>D</w:t>
+      </w:r>
+      <w:r>
+        <w:rPr>
+          <w:rFonts w:ascii="Times New Roman" w:hAnsi="Times New Roman" w:cs="Times New Roman"/>
+          <w:sz w:val="24"/>
+          <w:szCs w:val="24"/>
+          <w:lang w:val="id-ID"/>
+        </w:rPr>
+        <w:t>alam metode ini kami</w:t>
+      </w:r>
+      <w:r>
+        <w:rPr>
+          <w:rFonts w:ascii="Times New Roman" w:hAnsi="Times New Roman" w:cs="Times New Roman"/>
+          <w:sz w:val="24"/>
+          <w:szCs w:val="24"/>
+        </w:rPr>
+        <w:t xml:space="preserve"> </w:t>
+      </w:r>
+      <w:r>
+        <w:rPr>
+          <w:rFonts w:ascii="Times New Roman" w:hAnsi="Times New Roman" w:cs="Times New Roman"/>
+          <w:sz w:val="24"/>
+          <w:szCs w:val="24"/>
+          <w:lang w:val="id-ID"/>
+        </w:rPr>
+        <w:t xml:space="preserve">membaginya menjadi </w:t>
+      </w:r>
+      <w:r>
+        <w:rPr>
+          <w:rFonts w:ascii="Times New Roman" w:hAnsi="Times New Roman" w:cs="Times New Roman"/>
+          <w:sz w:val="24"/>
+          <w:szCs w:val="24"/>
+        </w:rPr>
+        <w:t>dua</w:t>
+      </w:r>
+      <w:r>
+        <w:rPr>
+          <w:rFonts w:ascii="Times New Roman" w:hAnsi="Times New Roman" w:cs="Times New Roman"/>
+          <w:sz w:val="24"/>
+          <w:szCs w:val="24"/>
+          <w:lang w:val="id-ID"/>
+        </w:rPr>
+        <w:t xml:space="preserve"> bagian, yaitu</w:t>
+      </w:r>
+      <w:r>
+        <w:rPr>
+          <w:rFonts w:ascii="Times New Roman" w:hAnsi="Times New Roman" w:cs="Times New Roman"/>
+          <w:sz w:val="24"/>
+          <w:szCs w:val="24"/>
+        </w:rPr>
+        <w:t xml:space="preserve"> :</w:t>
+      </w:r>
+    </w:p>
+    <w:p>
+      <w:pPr>
+        <w:spacing w:line="360" w:lineRule="auto"/>
+        <w:rPr>
+          <w:rFonts w:ascii="Times New Roman" w:hAnsi="Times New Roman" w:cs="Times New Roman"/>
+          <w:sz w:val="24"/>
+          <w:szCs w:val="24"/>
+          <w:lang w:val="id-ID"/>
+        </w:rPr>
+      </w:pPr>
+    </w:p>
+    <w:p>
+      <w:pPr>
+        <w:spacing w:line="360" w:lineRule="auto"/>
+        <w:rPr>
+          <w:rFonts w:ascii="Times New Roman" w:hAnsi="Times New Roman" w:cs="Times New Roman"/>
+          <w:b/>
+          <w:bCs/>
+          <w:sz w:val="24"/>
+          <w:szCs w:val="24"/>
+          <w:lang w:val="id-ID"/>
+        </w:rPr>
+      </w:pPr>
+      <w:r>
+        <w:rPr>
+          <w:rFonts w:ascii="Times New Roman" w:hAnsi="Times New Roman" w:cs="Times New Roman"/>
+          <w:b/>
+          <w:bCs/>
+          <w:sz w:val="24"/>
+          <w:szCs w:val="24"/>
+        </w:rPr>
+        <w:t>a</w:t>
+      </w:r>
+      <w:r>
+        <w:rPr>
+          <w:rFonts w:ascii="Times New Roman" w:hAnsi="Times New Roman" w:cs="Times New Roman"/>
+          <w:b/>
+          <w:bCs/>
+          <w:sz w:val="24"/>
+          <w:szCs w:val="24"/>
+          <w:lang w:val="id-ID"/>
+        </w:rPr>
+        <w:t>) Metode Wawancara</w:t>
+      </w:r>
+    </w:p>
+    <w:p>
+      <w:pPr>
+        <w:spacing w:line="360" w:lineRule="auto"/>
+        <w:rPr>
+          <w:rFonts w:ascii="Times New Roman" w:hAnsi="Times New Roman" w:cs="Times New Roman"/>
+          <w:sz w:val="24"/>
+          <w:szCs w:val="24"/>
+          <w:lang w:val="id-ID"/>
+        </w:rPr>
+      </w:pPr>
+      <w:r>
+        <w:rPr>
+          <w:rFonts w:ascii="Times New Roman" w:hAnsi="Times New Roman" w:cs="Times New Roman"/>
+          <w:sz w:val="24"/>
+          <w:szCs w:val="24"/>
+          <w:lang w:val="id-ID"/>
+        </w:rPr>
+        <w:t>Dalam metode w</w:t>
+      </w:r>
+      <w:r>
+        <w:rPr>
+          <w:rFonts w:ascii="Times New Roman" w:hAnsi="Times New Roman" w:cs="Times New Roman"/>
+          <w:sz w:val="24"/>
+          <w:szCs w:val="24"/>
+          <w:lang w:val="id-ID"/>
+        </w:rPr>
+        <w:t xml:space="preserve">awancara </w:t>
+      </w:r>
+      <w:r>
+        <w:rPr>
+          <w:rFonts w:ascii="Times New Roman" w:hAnsi="Times New Roman" w:cs="Times New Roman"/>
+          <w:sz w:val="24"/>
+          <w:szCs w:val="24"/>
+          <w:lang w:val="id-ID"/>
+        </w:rPr>
+        <w:t xml:space="preserve">ini, kami mengajukan beberapa pertanyaan kepada </w:t>
+      </w:r>
+      <w:r>
+        <w:rPr>
+          <w:rFonts w:ascii="Times New Roman" w:hAnsi="Times New Roman" w:cs="Times New Roman"/>
+          <w:sz w:val="24"/>
+          <w:szCs w:val="24"/>
+          <w:lang w:val="id-ID"/>
+        </w:rPr>
+        <w:t xml:space="preserve">mahasiswa UNIDA </w:t>
+      </w:r>
+      <w:r>
+        <w:rPr>
+          <w:rFonts w:ascii="Times New Roman" w:hAnsi="Times New Roman" w:cs="Times New Roman"/>
+          <w:sz w:val="24"/>
+          <w:szCs w:val="24"/>
+          <w:lang w:val="id-ID"/>
+        </w:rPr>
+        <w:t xml:space="preserve">Gontor untuk </w:t>
+      </w:r>
+      <w:r>
+        <w:rPr>
+          <w:rFonts w:ascii="Times New Roman" w:hAnsi="Times New Roman" w:cs="Times New Roman"/>
+          <w:sz w:val="24"/>
+          <w:szCs w:val="24"/>
+          <w:lang w:val="id-ID"/>
+        </w:rPr>
+        <w:t xml:space="preserve">menggali </w:t>
+      </w:r>
+      <w:r>
+        <w:rPr>
+          <w:rFonts w:ascii="Times New Roman" w:hAnsi="Times New Roman" w:cs="Times New Roman"/>
+          <w:sz w:val="24"/>
+          <w:szCs w:val="24"/>
+          <w:lang w:val="id-ID"/>
+        </w:rPr>
+        <w:t>informasi</w:t>
+      </w:r>
+      <w:r>
+        <w:rPr>
+          <w:rFonts w:ascii="Times New Roman" w:hAnsi="Times New Roman" w:cs="Times New Roman"/>
+          <w:sz w:val="24"/>
+          <w:szCs w:val="24"/>
+          <w:lang w:val="id-ID"/>
+        </w:rPr>
+        <w:t xml:space="preserve"> terkait penelitian yang sedang dilakukan</w:t>
+      </w:r>
+      <w:r>
+        <w:rPr>
+          <w:rFonts w:ascii="Times New Roman" w:hAnsi="Times New Roman" w:cs="Times New Roman"/>
+          <w:sz w:val="24"/>
+          <w:szCs w:val="24"/>
+          <w:lang w:val="id-ID"/>
+        </w:rPr>
+        <w:t xml:space="preserve"> seperti </w:t>
+      </w:r>
+      <w:r>
+        <w:rPr>
+          <w:rFonts w:ascii="Times New Roman" w:hAnsi="Times New Roman" w:cs="Times New Roman"/>
+          <w:sz w:val="24"/>
+          <w:szCs w:val="24"/>
+          <w:lang w:val="id-ID"/>
+        </w:rPr>
+        <w:t>tingkat kem</w:t>
+      </w:r>
+      <w:r>
+        <w:rPr>
+          <w:rFonts w:ascii="Times New Roman" w:hAnsi="Times New Roman" w:cs="Times New Roman"/>
+          <w:sz w:val="24"/>
+          <w:szCs w:val="24"/>
+          <w:lang w:val="id-ID"/>
+        </w:rPr>
+        <w:t>inat</w:t>
+      </w:r>
+      <w:r>
+        <w:rPr>
+          <w:rFonts w:ascii="Times New Roman" w:hAnsi="Times New Roman" w:cs="Times New Roman"/>
+          <w:sz w:val="24"/>
+          <w:szCs w:val="24"/>
+          <w:lang w:val="id-ID"/>
+        </w:rPr>
+        <w:t>an belajar ilmu</w:t>
+      </w:r>
+      <w:r>
+        <w:rPr>
+          <w:rFonts w:ascii="Times New Roman" w:hAnsi="Times New Roman" w:cs="Times New Roman"/>
+          <w:sz w:val="24"/>
+          <w:szCs w:val="24"/>
+          <w:lang w:val="id-ID"/>
+        </w:rPr>
+        <w:t xml:space="preserve"> </w:t>
+      </w:r>
+      <w:r>
+        <w:rPr>
+          <w:rFonts w:ascii="Times New Roman" w:hAnsi="Times New Roman" w:cs="Times New Roman"/>
+          <w:sz w:val="24"/>
+          <w:szCs w:val="24"/>
+          <w:lang w:val="id-ID"/>
+        </w:rPr>
+        <w:t>t</w:t>
+      </w:r>
+      <w:r>
+        <w:rPr>
+          <w:rFonts w:ascii="Times New Roman" w:hAnsi="Times New Roman" w:cs="Times New Roman"/>
+          <w:sz w:val="24"/>
+          <w:szCs w:val="24"/>
+          <w:lang w:val="id-ID"/>
+        </w:rPr>
+        <w:t>ajwid</w:t>
+      </w:r>
+      <w:r>
+        <w:rPr>
+          <w:rFonts w:ascii="Times New Roman" w:hAnsi="Times New Roman" w:cs="Times New Roman"/>
+          <w:sz w:val="24"/>
+          <w:szCs w:val="24"/>
+          <w:lang w:val="id-ID"/>
+        </w:rPr>
+        <w:t xml:space="preserve">, </w:t>
+      </w:r>
+      <w:r>
+        <w:rPr>
+          <w:rFonts w:ascii="Times New Roman" w:hAnsi="Times New Roman" w:cs="Times New Roman"/>
+          <w:sz w:val="24"/>
+          <w:szCs w:val="24"/>
+          <w:lang w:val="id-ID"/>
+        </w:rPr>
+        <w:t>pengukura</w:t>
+      </w:r>
+      <w:r>
+        <w:rPr>
+          <w:rFonts w:ascii="Times New Roman" w:hAnsi="Times New Roman" w:cs="Times New Roman"/>
+          <w:sz w:val="24"/>
+          <w:szCs w:val="24"/>
+          <w:lang w:val="id-ID"/>
+        </w:rPr>
+        <w:t>n</w:t>
+      </w:r>
+      <w:r>
+        <w:rPr>
+          <w:rFonts w:ascii="Times New Roman" w:hAnsi="Times New Roman" w:cs="Times New Roman"/>
+          <w:sz w:val="24"/>
+          <w:szCs w:val="24"/>
+          <w:lang w:val="id-ID"/>
+        </w:rPr>
+        <w:t xml:space="preserve"> pengetahuan seseorang dalam</w:t>
+      </w:r>
+      <w:r>
+        <w:rPr>
+          <w:rFonts w:ascii="Times New Roman" w:hAnsi="Times New Roman" w:cs="Times New Roman"/>
+          <w:sz w:val="24"/>
+          <w:szCs w:val="24"/>
+          <w:lang w:val="id-ID"/>
+        </w:rPr>
+        <w:t xml:space="preserve"> ilmu tajwid</w:t>
+      </w:r>
+      <w:r>
+        <w:rPr>
+          <w:rFonts w:ascii="Times New Roman" w:hAnsi="Times New Roman" w:cs="Times New Roman"/>
+          <w:sz w:val="24"/>
+          <w:szCs w:val="24"/>
+          <w:lang w:val="id-ID"/>
+        </w:rPr>
+        <w:t xml:space="preserve">. </w:t>
+      </w:r>
+      <w:r>
+        <w:rPr>
+          <w:rFonts w:ascii="Times New Roman" w:hAnsi="Times New Roman" w:cs="Times New Roman"/>
+          <w:sz w:val="24"/>
+          <w:szCs w:val="24"/>
+          <w:lang w:val="id-ID"/>
+        </w:rPr>
+        <w:t xml:space="preserve">Dan kami juga melakukan </w:t>
+      </w:r>
+      <w:r>
+        <w:rPr>
+          <w:rFonts w:ascii="Times New Roman" w:hAnsi="Times New Roman" w:cs="Times New Roman"/>
+          <w:sz w:val="24"/>
+          <w:szCs w:val="24"/>
+        </w:rPr>
+        <w:t>w</w:t>
+      </w:r>
+      <w:r>
+        <w:rPr>
+          <w:rFonts w:ascii="Times New Roman" w:hAnsi="Times New Roman" w:cs="Times New Roman"/>
+          <w:sz w:val="24"/>
+          <w:szCs w:val="24"/>
+          <w:lang w:val="id-ID"/>
+        </w:rPr>
+        <w:t>awancara</w:t>
+      </w:r>
+      <w:r>
+        <w:rPr>
+          <w:rFonts w:ascii="Times New Roman" w:hAnsi="Times New Roman" w:cs="Times New Roman"/>
+          <w:sz w:val="24"/>
+          <w:szCs w:val="24"/>
+        </w:rPr>
+        <w:t xml:space="preserve"> dengan</w:t>
+      </w:r>
+      <w:r>
+        <w:rPr>
+          <w:rFonts w:ascii="Times New Roman" w:hAnsi="Times New Roman" w:cs="Times New Roman"/>
+          <w:sz w:val="24"/>
+          <w:szCs w:val="24"/>
+          <w:lang w:val="id-ID"/>
+        </w:rPr>
+        <w:t xml:space="preserve"> </w:t>
+      </w:r>
+      <w:r>
+        <w:rPr>
+          <w:rFonts w:ascii="Times New Roman" w:hAnsi="Times New Roman" w:cs="Times New Roman"/>
+          <w:sz w:val="24"/>
+          <w:szCs w:val="24"/>
+        </w:rPr>
+        <w:t xml:space="preserve">beberapa </w:t>
+      </w:r>
+      <w:r>
+        <w:rPr>
+          <w:rFonts w:ascii="Times New Roman" w:hAnsi="Times New Roman" w:cs="Times New Roman"/>
+          <w:sz w:val="24"/>
+          <w:szCs w:val="24"/>
+          <w:lang w:val="id-ID"/>
+        </w:rPr>
+        <w:t xml:space="preserve">pihak yang terkait langsung dengan kegiatan </w:t>
+      </w:r>
+      <w:r>
+        <w:rPr>
+          <w:rFonts w:ascii="Times New Roman" w:hAnsi="Times New Roman" w:cs="Times New Roman"/>
+          <w:sz w:val="24"/>
+          <w:szCs w:val="24"/>
+        </w:rPr>
+        <w:t>pem</w:t>
+      </w:r>
+      <w:r>
+        <w:rPr>
+          <w:rFonts w:ascii="Times New Roman" w:hAnsi="Times New Roman" w:cs="Times New Roman"/>
+          <w:sz w:val="24"/>
+          <w:szCs w:val="24"/>
+          <w:lang w:val="id-ID"/>
+        </w:rPr>
+        <w:t>belajar</w:t>
+      </w:r>
+      <w:r>
+        <w:rPr>
+          <w:rFonts w:ascii="Times New Roman" w:hAnsi="Times New Roman" w:cs="Times New Roman"/>
+          <w:sz w:val="24"/>
+          <w:szCs w:val="24"/>
+        </w:rPr>
+        <w:t>an</w:t>
+      </w:r>
+      <w:r>
+        <w:rPr>
+          <w:rFonts w:ascii="Times New Roman" w:hAnsi="Times New Roman" w:cs="Times New Roman"/>
+          <w:sz w:val="24"/>
+          <w:szCs w:val="24"/>
+          <w:lang w:val="id-ID"/>
+        </w:rPr>
+        <w:t xml:space="preserve"> tajwid.</w:t>
+      </w:r>
+    </w:p>
+    <w:p>
+      <w:pPr>
+        <w:spacing w:line="360" w:lineRule="auto"/>
+        <w:rPr>
+          <w:rFonts w:ascii="Times New Roman" w:hAnsi="Times New Roman" w:cs="Times New Roman"/>
+          <w:sz w:val="24"/>
+          <w:szCs w:val="24"/>
+          <w:lang w:val="id-ID"/>
+        </w:rPr>
+      </w:pPr>
+    </w:p>
+    <w:p>
+      <w:pPr>
+        <w:spacing w:line="360" w:lineRule="auto"/>
+        <w:rPr>
+          <w:rFonts w:ascii="Times New Roman" w:hAnsi="Times New Roman" w:cs="Times New Roman"/>
+          <w:sz w:val="24"/>
+          <w:szCs w:val="24"/>
+        </w:rPr>
+      </w:pPr>
+    </w:p>
+    <w:p>
+      <w:pPr>
+        <w:spacing w:line="360" w:lineRule="auto"/>
+        <w:rPr>
+          <w:rFonts w:ascii="Times New Roman" w:hAnsi="Times New Roman" w:cs="Times New Roman"/>
+          <w:sz w:val="24"/>
+          <w:szCs w:val="24"/>
+        </w:rPr>
+      </w:pPr>
+    </w:p>
+    <w:p>
+      <w:pPr>
+        <w:spacing w:line="360" w:lineRule="auto"/>
+        <w:rPr>
+          <w:rFonts w:ascii="Times New Roman" w:hAnsi="Times New Roman" w:cs="Times New Roman"/>
+          <w:b/>
+          <w:bCs/>
+          <w:sz w:val="24"/>
+          <w:szCs w:val="24"/>
+          <w:lang w:val="id-ID"/>
+        </w:rPr>
+      </w:pPr>
+      <w:r>
+        <w:rPr>
+          <w:rFonts w:ascii="Times New Roman" w:hAnsi="Times New Roman" w:cs="Times New Roman"/>
+          <w:b/>
+          <w:bCs/>
+          <w:sz w:val="24"/>
+          <w:szCs w:val="24"/>
+        </w:rPr>
+        <w:lastRenderedPageBreak/>
+        <w:t>b</w:t>
+      </w:r>
+      <w:r>
+        <w:rPr>
+          <w:rFonts w:ascii="Times New Roman" w:hAnsi="Times New Roman" w:cs="Times New Roman"/>
+          <w:b/>
+          <w:bCs/>
+          <w:sz w:val="24"/>
+          <w:szCs w:val="24"/>
+          <w:lang w:val="id-ID"/>
+        </w:rPr>
+        <w:t>) Metode Studi Pustaka</w:t>
+      </w:r>
+    </w:p>
+    <w:p>
+      <w:pPr>
+        <w:spacing w:line="360" w:lineRule="auto"/>
+        <w:rPr>
+          <w:rFonts w:ascii="Times New Roman" w:hAnsi="Times New Roman" w:cs="Times New Roman"/>
+          <w:sz w:val="24"/>
+          <w:szCs w:val="24"/>
+        </w:rPr>
+      </w:pPr>
+      <w:r>
+        <w:rPr>
+          <w:rFonts w:ascii="Times New Roman" w:hAnsi="Times New Roman" w:cs="Times New Roman"/>
+          <w:sz w:val="24"/>
+          <w:szCs w:val="24"/>
+          <w:lang w:val="id-ID"/>
+        </w:rPr>
+        <w:t>Metode studi pustaka merupakan pendekatan yang digunakan dalam penelitian ini untuk memahami dan menganalisis konsep serta praktik pembelajaran tajwid melalui situs-situs pembelajaran online yang tersedia</w:t>
+      </w:r>
+      <w:r>
+        <w:rPr>
+          <w:rFonts w:ascii="Times New Roman" w:hAnsi="Times New Roman" w:cs="Times New Roman"/>
+          <w:sz w:val="24"/>
+          <w:szCs w:val="24"/>
+        </w:rPr>
+        <w:t xml:space="preserve">. </w:t>
+      </w:r>
+      <w:r>
+        <w:rPr>
+          <w:rFonts w:ascii="Times New Roman" w:hAnsi="Times New Roman" w:cs="Times New Roman"/>
+          <w:sz w:val="24"/>
+          <w:szCs w:val="24"/>
+        </w:rPr>
+        <w:t xml:space="preserve">Kami juga melakukan </w:t>
+      </w:r>
+      <w:r>
+        <w:rPr>
+          <w:rFonts w:ascii="Times New Roman" w:hAnsi="Times New Roman" w:cs="Times New Roman"/>
+          <w:sz w:val="24"/>
+          <w:szCs w:val="24"/>
+          <w:lang w:val="id-ID"/>
+        </w:rPr>
+        <w:t>studi literatur atau pencarian referensi pada buku, jurnal atau literatur yang berkaitan dengan ilmu tajwid dan penerapannya</w:t>
+      </w:r>
+      <w:r>
+        <w:rPr>
+          <w:rFonts w:ascii="Times New Roman" w:hAnsi="Times New Roman" w:cs="Times New Roman"/>
+          <w:sz w:val="24"/>
+          <w:szCs w:val="24"/>
+        </w:rPr>
+        <w:t>[5]</w:t>
+      </w:r>
+      <w:r>
+        <w:rPr>
+          <w:rFonts w:ascii="Times New Roman" w:hAnsi="Times New Roman" w:cs="Times New Roman"/>
+          <w:sz w:val="24"/>
+          <w:szCs w:val="24"/>
+        </w:rPr>
+        <w:t>.</w:t>
+      </w:r>
+      <w:r>
+        <w:rPr>
+          <w:rFonts w:ascii="Times New Roman" w:hAnsi="Times New Roman" w:cs="Times New Roman"/>
+          <w:sz w:val="24"/>
+          <w:szCs w:val="24"/>
+        </w:rPr>
+        <w:t xml:space="preserve"> Didalam penelitian ini </w:t>
+      </w:r>
+      <w:r>
+        <w:rPr>
+          <w:rFonts w:ascii="Times New Roman" w:hAnsi="Times New Roman" w:cs="Times New Roman"/>
+          <w:sz w:val="24"/>
+          <w:szCs w:val="24"/>
+        </w:rPr>
+        <w:t xml:space="preserve">juga </w:t>
+      </w:r>
+      <w:r>
+        <w:rPr>
+          <w:rFonts w:ascii="Times New Roman" w:hAnsi="Times New Roman" w:cs="Times New Roman"/>
+          <w:sz w:val="24"/>
+          <w:szCs w:val="24"/>
+        </w:rPr>
+        <w:t>kami mencari sumber dari jurnal</w:t>
+      </w:r>
+      <w:r>
+        <w:rPr>
+          <w:rFonts w:ascii="Times New Roman" w:hAnsi="Times New Roman" w:cs="Times New Roman"/>
+          <w:sz w:val="24"/>
+          <w:szCs w:val="24"/>
+        </w:rPr>
+        <w:t>-jurnal</w:t>
+      </w:r>
+      <w:r>
+        <w:rPr>
+          <w:rFonts w:ascii="Times New Roman" w:hAnsi="Times New Roman" w:cs="Times New Roman"/>
+          <w:sz w:val="24"/>
+          <w:szCs w:val="24"/>
+        </w:rPr>
+        <w:t xml:space="preserve"> dan</w:t>
+      </w:r>
+      <w:r>
+        <w:rPr>
+          <w:rFonts w:ascii="Times New Roman" w:hAnsi="Times New Roman" w:cs="Times New Roman"/>
+          <w:sz w:val="24"/>
+          <w:szCs w:val="24"/>
+        </w:rPr>
+        <w:t xml:space="preserve"> referensi </w:t>
+      </w:r>
+      <w:r>
+        <w:rPr>
+          <w:rFonts w:ascii="Times New Roman" w:hAnsi="Times New Roman" w:cs="Times New Roman"/>
+          <w:sz w:val="24"/>
+          <w:szCs w:val="24"/>
+        </w:rPr>
+        <w:t>lainnya</w:t>
+      </w:r>
+      <w:r>
+        <w:rPr>
+          <w:rFonts w:ascii="Times New Roman" w:hAnsi="Times New Roman" w:cs="Times New Roman"/>
+          <w:sz w:val="24"/>
+          <w:szCs w:val="24"/>
+        </w:rPr>
+        <w:t xml:space="preserve"> yang berkaitan dengan pembelajaran tajwid, aplikasi website, dan juga metode pengembangan aplikasinya. </w:t>
+      </w:r>
+    </w:p>
+    <w:p>
+      <w:pPr>
+        <w:spacing w:line="360" w:lineRule="auto"/>
+        <w:rPr>
+          <w:rFonts w:ascii="Times New Roman" w:hAnsi="Times New Roman" w:cs="Times New Roman"/>
+          <w:sz w:val="24"/>
+          <w:szCs w:val="24"/>
+        </w:rPr>
+      </w:pPr>
+    </w:p>
+    <w:p>
+      <w:pPr>
+        <w:spacing w:line="360" w:lineRule="auto"/>
+        <w:rPr>
+          <w:rFonts w:ascii="Times New Roman" w:hAnsi="Times New Roman" w:cs="Times New Roman"/>
+          <w:b/>
+          <w:bCs/>
+          <w:sz w:val="24"/>
+          <w:szCs w:val="24"/>
+        </w:rPr>
+      </w:pPr>
+      <w:r>
+        <w:rPr>
+          <w:rFonts w:ascii="Times New Roman" w:hAnsi="Times New Roman" w:cs="Times New Roman"/>
+          <w:b/>
+          <w:bCs/>
+          <w:sz w:val="24"/>
+          <w:szCs w:val="24"/>
+        </w:rPr>
+        <w:t>c</w:t>
+      </w:r>
+      <w:r>
+        <w:rPr>
+          <w:rFonts w:ascii="Times New Roman" w:hAnsi="Times New Roman" w:cs="Times New Roman"/>
+          <w:b/>
+          <w:bCs/>
+          <w:sz w:val="24"/>
+          <w:szCs w:val="24"/>
+        </w:rPr>
+        <w:t>)</w:t>
+      </w:r>
+      <w:r>
+        <w:rPr>
+          <w:b/>
+          <w:bCs/>
+        </w:rPr>
+        <w:t xml:space="preserve"> </w:t>
+      </w:r>
+      <w:r>
+        <w:rPr>
+          <w:rFonts w:ascii="Times New Roman" w:hAnsi="Times New Roman" w:cs="Times New Roman"/>
+          <w:b/>
+          <w:bCs/>
+          <w:sz w:val="24"/>
+          <w:szCs w:val="24"/>
+        </w:rPr>
+        <w:t>Metode Survey</w:t>
+      </w:r>
+    </w:p>
+    <w:p>
+      <w:pPr>
+        <w:spacing w:line="360" w:lineRule="auto"/>
+        <w:rPr>
+          <w:rFonts w:ascii="Times New Roman" w:hAnsi="Times New Roman" w:cs="Times New Roman"/>
+          <w:sz w:val="24"/>
+          <w:szCs w:val="24"/>
+        </w:rPr>
+      </w:pPr>
+      <w:r>
+        <w:rPr>
+          <w:rFonts w:ascii="Times New Roman" w:hAnsi="Times New Roman" w:cs="Times New Roman"/>
+          <w:sz w:val="24"/>
+          <w:szCs w:val="24"/>
+        </w:rPr>
+        <w:t>Kami akan menggunakan survei berbasis kuesioner online untuk menilai keberadaan situs pembelajaran tajwid serupa di internet</w:t>
+      </w:r>
+      <w:r>
+        <w:rPr>
+          <w:rFonts w:ascii="Times New Roman" w:hAnsi="Times New Roman" w:cs="Times New Roman"/>
+          <w:sz w:val="24"/>
+          <w:szCs w:val="24"/>
+        </w:rPr>
+        <w:t xml:space="preserve"> dan juga untuk mengecek tingkat keminatan seseorang dalam belajar ilmu tajwid</w:t>
+      </w:r>
+      <w:r>
+        <w:rPr>
+          <w:rFonts w:ascii="Times New Roman" w:hAnsi="Times New Roman" w:cs="Times New Roman"/>
+          <w:sz w:val="24"/>
+          <w:szCs w:val="24"/>
+        </w:rPr>
+        <w:t>. Kami akan meminta responden yang memiliki minat dalam tajwid untuk mengidentifikasi situs-situs yang telah mereka temui. Data akan dianalisis untuk mengidentifikasi tren dan kesenjangan yang dapat membantu pengembangan situs kami.</w:t>
+      </w:r>
+    </w:p>
+    <w:p>
+      <w:pPr>
+        <w:spacing w:line="360" w:lineRule="auto"/>
+        <w:rPr>
+          <w:rFonts w:ascii="Times New Roman" w:hAnsi="Times New Roman" w:cs="Times New Roman"/>
+          <w:b/>
+          <w:bCs/>
+          <w:sz w:val="24"/>
+          <w:szCs w:val="24"/>
+          <w:lang w:val="id-ID"/>
+        </w:rPr>
+      </w:pPr>
+    </w:p>
+    <w:p>
+      <w:pPr>
+        <w:spacing w:line="360" w:lineRule="auto"/>
+        <w:rPr>
+          <w:rFonts w:ascii="Times New Roman" w:hAnsi="Times New Roman" w:cs="Times New Roman"/>
+          <w:b/>
+          <w:bCs/>
+          <w:sz w:val="28"/>
+          <w:szCs w:val="28"/>
+          <w:lang w:val="id-ID"/>
+        </w:rPr>
+      </w:pPr>
+      <w:r>
+        <w:rPr>
+          <w:rFonts w:ascii="Times New Roman" w:hAnsi="Times New Roman" w:cs="Times New Roman"/>
+          <w:b/>
+          <w:bCs/>
+          <w:sz w:val="28"/>
+          <w:szCs w:val="28"/>
+          <w:lang w:val="id-ID"/>
+        </w:rPr>
+        <w:t>3.</w:t>
+      </w:r>
+      <w:r>
+        <w:rPr>
+          <w:rFonts w:ascii="Times New Roman" w:hAnsi="Times New Roman" w:cs="Times New Roman"/>
+          <w:b/>
+          <w:bCs/>
+          <w:sz w:val="28"/>
+          <w:szCs w:val="28"/>
+          <w:lang w:val="id-ID"/>
+        </w:rPr>
+        <w:t>3</w:t>
+      </w:r>
+      <w:r>
+        <w:rPr>
+          <w:rFonts w:ascii="Times New Roman" w:hAnsi="Times New Roman" w:cs="Times New Roman"/>
+          <w:b/>
+          <w:bCs/>
+          <w:sz w:val="28"/>
+          <w:szCs w:val="28"/>
+          <w:lang w:val="id-ID"/>
+        </w:rPr>
+        <w:t xml:space="preserve"> Batasan Penelitian</w:t>
+      </w:r>
+    </w:p>
+    <w:p>
+      <w:pPr>
+        <w:spacing w:line="360" w:lineRule="auto"/>
+        <w:rPr>
+          <w:rFonts w:ascii="Times New Roman" w:hAnsi="Times New Roman" w:cs="Times New Roman"/>
+          <w:sz w:val="24"/>
+          <w:szCs w:val="24"/>
+          <w:lang w:val="id-ID"/>
+        </w:rPr>
+      </w:pPr>
+      <w:r>
+        <w:rPr>
+          <w:rFonts w:ascii="Times New Roman" w:hAnsi="Times New Roman" w:cs="Times New Roman"/>
+          <w:sz w:val="24"/>
+          <w:szCs w:val="24"/>
+          <w:lang w:val="id-ID"/>
+        </w:rPr>
+        <w:t xml:space="preserve">Beberapa batasan masalah dalam penelitian ini adalah sebagai berikut: </w:t>
+      </w:r>
+    </w:p>
+    <w:p>
+      <w:pPr>
+        <w:spacing w:line="360" w:lineRule="auto"/>
+        <w:rPr>
+          <w:rFonts w:ascii="Times New Roman" w:hAnsi="Times New Roman" w:cs="Times New Roman"/>
+          <w:sz w:val="24"/>
+          <w:szCs w:val="24"/>
+          <w:lang w:val="id-ID"/>
+        </w:rPr>
+      </w:pPr>
+      <w:r>
+        <w:rPr>
+          <w:rFonts w:ascii="Times New Roman" w:hAnsi="Times New Roman" w:cs="Times New Roman"/>
+          <w:sz w:val="24"/>
+          <w:szCs w:val="24"/>
+          <w:lang w:val="id-ID"/>
+        </w:rPr>
+        <w:t xml:space="preserve">1. Sistem aplikasi dibuat dengan menggunakan bahasa pemrograman PHP </w:t>
+      </w:r>
+    </w:p>
+    <w:p>
+      <w:pPr>
+        <w:spacing w:line="360" w:lineRule="auto"/>
+        <w:rPr>
+          <w:rFonts w:ascii="Times New Roman" w:hAnsi="Times New Roman" w:cs="Times New Roman"/>
+          <w:sz w:val="24"/>
+          <w:szCs w:val="24"/>
+          <w:lang w:val="id-ID"/>
+        </w:rPr>
+      </w:pPr>
+      <w:r>
+        <w:rPr>
+          <w:rFonts w:ascii="Times New Roman" w:hAnsi="Times New Roman" w:cs="Times New Roman"/>
+          <w:sz w:val="24"/>
+          <w:szCs w:val="24"/>
+          <w:lang w:val="id-ID"/>
+        </w:rPr>
+        <w:t>dan MySQLsebagai database.</w:t>
+      </w:r>
+    </w:p>
+    <w:p>
+      <w:pPr>
+        <w:spacing w:line="360" w:lineRule="auto"/>
+        <w:rPr>
+          <w:rFonts w:ascii="Times New Roman" w:hAnsi="Times New Roman" w:cs="Times New Roman"/>
+          <w:sz w:val="24"/>
+          <w:szCs w:val="24"/>
+          <w:lang w:val="id-ID"/>
+        </w:rPr>
+      </w:pPr>
+      <w:r>
+        <w:rPr>
+          <w:rFonts w:ascii="Times New Roman" w:hAnsi="Times New Roman" w:cs="Times New Roman"/>
+          <w:sz w:val="24"/>
+          <w:szCs w:val="24"/>
+          <w:lang w:val="id-ID"/>
+        </w:rPr>
+        <w:t>2. Sistem aplikasi akan berjalan dalam jaringan internet.</w:t>
+      </w:r>
+    </w:p>
+    <w:p>
+      <w:pPr>
+        <w:spacing w:line="360" w:lineRule="auto"/>
+        <w:rPr>
+          <w:rFonts w:ascii="Times New Roman" w:hAnsi="Times New Roman" w:cs="Times New Roman"/>
+          <w:sz w:val="24"/>
+          <w:szCs w:val="24"/>
+        </w:rPr>
+      </w:pPr>
+      <w:r>
+        <w:rPr>
+          <w:rFonts w:ascii="Times New Roman" w:hAnsi="Times New Roman" w:cs="Times New Roman"/>
+          <w:sz w:val="24"/>
+          <w:szCs w:val="24"/>
+        </w:rPr>
+        <w:t>3. Sistem aplikasi ini dibuat menggunakan framework laravel</w:t>
+      </w:r>
+    </w:p>
+    <w:p>
+      <w:pPr>
+        <w:spacing w:line="360" w:lineRule="auto"/>
+        <w:rPr>
+          <w:rFonts w:ascii="Times New Roman" w:hAnsi="Times New Roman" w:cs="Times New Roman"/>
+          <w:sz w:val="24"/>
+          <w:szCs w:val="24"/>
+        </w:rPr>
+      </w:pPr>
+      <w:r>
+        <w:rPr>
+          <w:rFonts w:ascii="Times New Roman" w:hAnsi="Times New Roman" w:cs="Times New Roman"/>
+          <w:sz w:val="24"/>
+          <w:szCs w:val="24"/>
+        </w:rPr>
+        <w:t>4. Aplikasi ini dibuat hanya untuk pembelajaran tajwid</w:t>
+      </w:r>
+    </w:p>
+    <w:p>
+      <w:pPr>
+        <w:spacing w:line="360" w:lineRule="auto"/>
+        <w:rPr>
+          <w:rFonts w:ascii="Times New Roman" w:hAnsi="Times New Roman" w:cs="Times New Roman"/>
+          <w:sz w:val="24"/>
+          <w:szCs w:val="24"/>
+        </w:rPr>
+      </w:pPr>
+      <w:r>
+        <w:rPr>
+          <w:rFonts w:ascii="Times New Roman" w:hAnsi="Times New Roman" w:cs="Times New Roman"/>
+          <w:sz w:val="24"/>
+          <w:szCs w:val="24"/>
+        </w:rPr>
+        <w:t>5. Aplikasi ini hanya berbentuk sebuah website</w:t>
+      </w:r>
+    </w:p>
+    <w:p>
+      <w:pPr>
+        <w:spacing w:line="360" w:lineRule="auto"/>
+        <w:rPr>
+          <w:rFonts w:ascii="Times New Roman" w:hAnsi="Times New Roman" w:cs="Times New Roman"/>
+          <w:sz w:val="24"/>
+          <w:szCs w:val="24"/>
+        </w:rPr>
+      </w:pPr>
+      <w:r>
+        <w:rPr>
+          <w:rFonts w:ascii="Times New Roman" w:hAnsi="Times New Roman" w:cs="Times New Roman"/>
+          <w:sz w:val="24"/>
+          <w:szCs w:val="24"/>
+        </w:rPr>
+        <w:t xml:space="preserve">6. </w:t>
+      </w:r>
+      <w:r>
+        <w:rPr>
+          <w:rFonts w:ascii="Times New Roman" w:hAnsi="Times New Roman" w:cs="Times New Roman"/>
+          <w:sz w:val="24"/>
+          <w:szCs w:val="24"/>
+        </w:rPr>
+        <w:t>N</w:t>
+      </w:r>
+      <w:r>
+        <w:rPr>
+          <w:rFonts w:ascii="Times New Roman" w:hAnsi="Times New Roman" w:cs="Times New Roman"/>
+          <w:sz w:val="24"/>
+          <w:szCs w:val="24"/>
+        </w:rPr>
+        <w:t>arasumber yang diambil untuk pengumpulan data terbatas orang</w:t>
+      </w:r>
+      <w:r>
+        <w:rPr>
+          <w:rFonts w:ascii="Times New Roman" w:hAnsi="Times New Roman" w:cs="Times New Roman"/>
+          <w:sz w:val="24"/>
+          <w:szCs w:val="24"/>
+        </w:rPr>
+        <w:t>-</w:t>
+      </w:r>
+      <w:r>
+        <w:rPr>
+          <w:rFonts w:ascii="Times New Roman" w:hAnsi="Times New Roman" w:cs="Times New Roman"/>
+          <w:sz w:val="24"/>
+          <w:szCs w:val="24"/>
+        </w:rPr>
+        <w:t xml:space="preserve">orang </w:t>
+      </w:r>
+      <w:r>
+        <w:rPr>
+          <w:rFonts w:ascii="Times New Roman" w:hAnsi="Times New Roman" w:cs="Times New Roman"/>
+          <w:sz w:val="24"/>
+          <w:szCs w:val="24"/>
+        </w:rPr>
+        <w:t>di</w:t>
+      </w:r>
+      <w:r>
+        <w:rPr>
+          <w:rFonts w:ascii="Times New Roman" w:hAnsi="Times New Roman" w:cs="Times New Roman"/>
+          <w:sz w:val="24"/>
+          <w:szCs w:val="24"/>
+        </w:rPr>
+        <w:t>dalam unida</w:t>
+      </w:r>
+      <w:r>
+        <w:rPr>
+          <w:rFonts w:ascii="Times New Roman" w:hAnsi="Times New Roman" w:cs="Times New Roman"/>
+          <w:sz w:val="24"/>
+          <w:szCs w:val="24"/>
+        </w:rPr>
+        <w:t>.</w:t>
+      </w:r>
+      <w:r>
+        <w:rPr>
+          <w:rFonts w:ascii="Times New Roman" w:hAnsi="Times New Roman" w:cs="Times New Roman"/>
+          <w:sz w:val="24"/>
+          <w:szCs w:val="24"/>
+        </w:rPr>
+        <w:br/>
+      </w:r>
     </w:p>
     <w:p>
       <w:pPr>
@@ -7983,6 +8195,119 @@
     </w:lvl>
   </w:abstractNum>
   <w:abstractNum w:abstractNumId="7" w15:restartNumberingAfterBreak="0">
+    <w:nsid w:val="66DA0689"/>
+    <w:multiLevelType w:val="hybridMultilevel"/>
+    <w:tmpl w:val="AF165104"/>
+    <w:lvl w:ilvl="0" w:tplc="C94866E4">
+      <w:start w:val="2"/>
+      <w:numFmt w:val="bullet"/>
+      <w:lvlText w:val="-"/>
+      <w:lvlJc w:val="left"/>
+      <w:pPr>
+        <w:ind w:left="420" w:hanging="360"/>
+      </w:pPr>
+      <w:rPr>
+        <w:rFonts w:ascii="Times New Roman" w:eastAsiaTheme="minorHAnsi" w:hAnsi="Times New Roman" w:cs="Times New Roman" w:hint="default"/>
+      </w:rPr>
+    </w:lvl>
+    <w:lvl w:ilvl="1" w:tplc="04090003" w:tentative="1">
+      <w:start w:val="1"/>
+      <w:numFmt w:val="bullet"/>
+      <w:lvlText w:val="o"/>
+      <w:lvlJc w:val="left"/>
+      <w:pPr>
+        <w:ind w:left="1140" w:hanging="360"/>
+      </w:pPr>
+      <w:rPr>
+        <w:rFonts w:ascii="Courier New" w:hAnsi="Courier New" w:cs="Courier New" w:hint="default"/>
+      </w:rPr>
+    </w:lvl>
+    <w:lvl w:ilvl="2" w:tplc="04090005" w:tentative="1">
+      <w:start w:val="1"/>
+      <w:numFmt w:val="bullet"/>
+      <w:lvlText w:val=""/>
+      <w:lvlJc w:val="left"/>
+      <w:pPr>
+        <w:ind w:left="1860" w:hanging="360"/>
+      </w:pPr>
+      <w:rPr>
+        <w:rFonts w:ascii="Wingdings" w:hAnsi="Wingdings" w:hint="default"/>
+      </w:rPr>
+    </w:lvl>
+    <w:lvl w:ilvl="3" w:tplc="04090001" w:tentative="1">
+      <w:start w:val="1"/>
+      <w:numFmt w:val="bullet"/>
+      <w:lvlText w:val=""/>
+      <w:lvlJc w:val="left"/>
+      <w:pPr>
+        <w:ind w:left="2580" w:hanging="360"/>
+      </w:pPr>
+      <w:rPr>
+        <w:rFonts w:ascii="Symbol" w:hAnsi="Symbol" w:hint="default"/>
+      </w:rPr>
+    </w:lvl>
+    <w:lvl w:ilvl="4" w:tplc="04090003" w:tentative="1">
+      <w:start w:val="1"/>
+      <w:numFmt w:val="bullet"/>
+      <w:lvlText w:val="o"/>
+      <w:lvlJc w:val="left"/>
+      <w:pPr>
+        <w:ind w:left="3300" w:hanging="360"/>
+      </w:pPr>
+      <w:rPr>
+        <w:rFonts w:ascii="Courier New" w:hAnsi="Courier New" w:cs="Courier New" w:hint="default"/>
+      </w:rPr>
+    </w:lvl>
+    <w:lvl w:ilvl="5" w:tplc="04090005" w:tentative="1">
+      <w:start w:val="1"/>
+      <w:numFmt w:val="bullet"/>
+      <w:lvlText w:val=""/>
+      <w:lvlJc w:val="left"/>
+      <w:pPr>
+        <w:ind w:left="4020" w:hanging="360"/>
+      </w:pPr>
+      <w:rPr>
+        <w:rFonts w:ascii="Wingdings" w:hAnsi="Wingdings" w:hint="default"/>
+      </w:rPr>
+    </w:lvl>
+    <w:lvl w:ilvl="6" w:tplc="04090001" w:tentative="1">
+      <w:start w:val="1"/>
+      <w:numFmt w:val="bullet"/>
+      <w:lvlText w:val=""/>
+      <w:lvlJc w:val="left"/>
+      <w:pPr>
+        <w:ind w:left="4740" w:hanging="360"/>
+      </w:pPr>
+      <w:rPr>
+        <w:rFonts w:ascii="Symbol" w:hAnsi="Symbol" w:hint="default"/>
+      </w:rPr>
+    </w:lvl>
+    <w:lvl w:ilvl="7" w:tplc="04090003" w:tentative="1">
+      <w:start w:val="1"/>
+      <w:numFmt w:val="bullet"/>
+      <w:lvlText w:val="o"/>
+      <w:lvlJc w:val="left"/>
+      <w:pPr>
+        <w:ind w:left="5460" w:hanging="360"/>
+      </w:pPr>
+      <w:rPr>
+        <w:rFonts w:ascii="Courier New" w:hAnsi="Courier New" w:cs="Courier New" w:hint="default"/>
+      </w:rPr>
+    </w:lvl>
+    <w:lvl w:ilvl="8" w:tplc="04090005" w:tentative="1">
+      <w:start w:val="1"/>
+      <w:numFmt w:val="bullet"/>
+      <w:lvlText w:val=""/>
+      <w:lvlJc w:val="left"/>
+      <w:pPr>
+        <w:ind w:left="6180" w:hanging="360"/>
+      </w:pPr>
+      <w:rPr>
+        <w:rFonts w:ascii="Wingdings" w:hAnsi="Wingdings" w:hint="default"/>
+      </w:rPr>
+    </w:lvl>
+  </w:abstractNum>
+  <w:abstractNum w:abstractNumId="8" w15:restartNumberingAfterBreak="0">
     <w:nsid w:val="76D21F15"/>
     <w:multiLevelType w:val="hybridMultilevel"/>
     <w:tmpl w:val="E916A706"/>
@@ -8090,10 +8415,13 @@
     <w:abstractNumId w:val="6"/>
   </w:num>
   <w:num w:numId="7" w16cid:durableId="1937975000">
-    <w:abstractNumId w:val="7"/>
+    <w:abstractNumId w:val="8"/>
   </w:num>
   <w:num w:numId="8" w16cid:durableId="1447771775">
     <w:abstractNumId w:val="5"/>
+  </w:num>
+  <w:num w:numId="9" w16cid:durableId="1096247398">
+    <w:abstractNumId w:val="7"/>
   </w:num>
 </w:numbering>
 </file>

</xml_diff>